<commit_message>
NFCv2: added Indicator and MFRC522 classes
</commit_message>
<xml_diff>
--- a/Docs/RF2 handbook.docx
+++ b/Docs/RF2 handbook.docx
@@ -8,8 +8,6 @@
           <w:lang w:val="ru-RU"/>
         </w:rPr>
       </w:pPr>
-      <w:bookmarkStart w:id="0" w:name="_GoBack"/>
-      <w:bookmarkEnd w:id="0"/>
     </w:p>
     <w:p>
       <w:pPr>
@@ -18,6 +16,7 @@
           <w:rFonts w:ascii="Times New Roman" w:hAnsi="Times New Roman" w:cs="Times New Roman"/>
           <w:sz w:val="28"/>
           <w:szCs w:val="28"/>
+          <w:lang w:val="ru-RU"/>
         </w:rPr>
       </w:pPr>
       <w:r>
@@ -35,7 +34,7 @@
           <w:sz w:val="28"/>
           <w:szCs w:val="28"/>
         </w:rPr>
-        <w:t>strain gauge</w:t>
+        <w:t>strain</w:t>
       </w:r>
       <w:r>
         <w:rPr>
@@ -44,170 +43,256 @@
           <w:szCs w:val="28"/>
           <w:lang w:val="ru-RU"/>
         </w:rPr>
+        <w:t xml:space="preserve"> </w:t>
+      </w:r>
+      <w:r>
+        <w:rPr>
+          <w:rFonts w:ascii="Times New Roman" w:hAnsi="Times New Roman" w:cs="Times New Roman"/>
+          <w:sz w:val="28"/>
+          <w:szCs w:val="28"/>
+        </w:rPr>
+        <w:t>gauge</w:t>
+      </w:r>
+      <w:r>
+        <w:rPr>
+          <w:rFonts w:ascii="Times New Roman" w:hAnsi="Times New Roman" w:cs="Times New Roman"/>
+          <w:sz w:val="28"/>
+          <w:szCs w:val="28"/>
+          <w:lang w:val="ru-RU"/>
+        </w:rPr>
         <w:t>)</w:t>
       </w:r>
     </w:p>
+    <w:p>
+      <w:pPr>
+        <w:rPr>
+          <w:lang w:val="ru-RU"/>
+        </w:rPr>
+      </w:pPr>
+    </w:p>
+    <w:p>
+      <w:pPr>
+        <w:rPr>
+          <w:lang w:val="ru-RU"/>
+        </w:rPr>
+      </w:pPr>
+      <w:r>
+        <w:rPr>
+          <w:lang w:val="ru-RU"/>
+        </w:rPr>
+        <w:t xml:space="preserve">Используется </w:t>
+      </w:r>
+      <w:r>
+        <w:t>SIKA</w:t>
+      </w:r>
+      <w:r>
+        <w:rPr>
+          <w:lang w:val="ru-RU"/>
+        </w:rPr>
+        <w:t xml:space="preserve"> </w:t>
+      </w:r>
+      <w:r>
+        <w:t>FTCE</w:t>
+      </w:r>
+    </w:p>
+    <w:p>
+      <w:r>
+        <w:t>Maximum capacity   (</w:t>
+      </w:r>
+      <w:proofErr w:type="spellStart"/>
+      <w:r>
+        <w:t>Emax</w:t>
+      </w:r>
+      <w:proofErr w:type="spellEnd"/>
+      <w:r>
+        <w:t>) 300 / 500 kg / 1 / 2.5 / 5 / 7.5 / 10 / 20 t</w:t>
+      </w:r>
+    </w:p>
+    <w:p>
+      <w:r>
+        <w:t>Rated characteristic value   (</w:t>
+      </w:r>
+      <w:proofErr w:type="spellStart"/>
+      <w:r>
+        <w:t>Cnom</w:t>
+      </w:r>
+      <w:proofErr w:type="spellEnd"/>
+      <w:r>
+        <w:t>) 2 mV / V</w:t>
+      </w:r>
+    </w:p>
+    <w:p>
+      <w:r>
+        <w:t>Input resistance 420 ± 20 Ω</w:t>
+      </w:r>
+    </w:p>
+    <w:p>
+      <w:r>
+        <w:t>Output resistance 350 ± 2 Ω</w:t>
+      </w:r>
+    </w:p>
+    <w:p>
+      <w:r>
+        <w:t>Insulation resistance &gt; 5 GΩ</w:t>
+      </w:r>
+    </w:p>
+    <w:p>
+      <w:r>
+        <w:t xml:space="preserve">Zero signal tolerance &lt;1 % of </w:t>
+      </w:r>
+      <w:proofErr w:type="spellStart"/>
+      <w:r>
+        <w:t>Cnom</w:t>
+      </w:r>
+      <w:proofErr w:type="spellEnd"/>
+    </w:p>
+    <w:p>
+      <w:r>
+        <w:t>Supply voltage 1...15 V (typically 10 V)</w:t>
+      </w:r>
+    </w:p>
+    <w:p>
+      <w:r>
+        <w:t>Operating</w:t>
+      </w:r>
+      <w:r>
+        <w:t xml:space="preserve"> </w:t>
+      </w:r>
+      <w:r>
+        <w:t>voltage</w:t>
+      </w:r>
+      <w:r>
+        <w:t xml:space="preserve"> 1...18 </w:t>
+      </w:r>
+      <w:r>
+        <w:t>V</w:t>
+      </w:r>
+    </w:p>
     <w:p/>
     <w:p>
       <w:r>
         <w:rPr>
           <w:lang w:val="ru-RU"/>
         </w:rPr>
-        <w:t xml:space="preserve">Используется </w:t>
-      </w:r>
-      <w:r>
-        <w:t>SIKA FTCE</w:t>
-      </w:r>
-    </w:p>
-    <w:p>
-      <w:r>
-        <w:t>Maximum capacity   (Emax) 300 / 500 kg / 1 / 2.5 / 5 / 7.5 / 10 / 20 t</w:t>
-      </w:r>
-    </w:p>
-    <w:p>
-      <w:r>
-        <w:t>Rated characteristic value   (Cnom) 2 mV / V</w:t>
-      </w:r>
-    </w:p>
-    <w:p>
-      <w:r>
-        <w:t>Input resistance 420 ± 20 Ω</w:t>
-      </w:r>
-    </w:p>
-    <w:p>
-      <w:r>
-        <w:t>Output resistance 350 ± 2 Ω</w:t>
-      </w:r>
-    </w:p>
-    <w:p>
-      <w:r>
-        <w:t>Insulation resistance &gt; 5 GΩ</w:t>
-      </w:r>
-    </w:p>
-    <w:p>
-      <w:r>
-        <w:t>Zero signal tolerance &lt;1 % of Cnom</w:t>
-      </w:r>
-    </w:p>
-    <w:p>
-      <w:r>
-        <w:t>Supply voltage 1...15 V (typically 10 V)</w:t>
-      </w:r>
-    </w:p>
-    <w:p>
-      <w:pPr>
-        <w:rPr>
-          <w:lang w:val="ru-RU"/>
-        </w:rPr>
-      </w:pPr>
-      <w:r>
-        <w:t>Operating</w:t>
-      </w:r>
-      <w:r>
-        <w:rPr>
-          <w:lang w:val="ru-RU"/>
-        </w:rPr>
+        <w:t>Бюджет</w:t>
+      </w:r>
+      <w:r>
         <w:t xml:space="preserve"> </w:t>
       </w:r>
       <w:r>
-        <w:t>voltage</w:t>
-      </w:r>
-      <w:r>
-        <w:rPr>
-          <w:lang w:val="ru-RU"/>
-        </w:rPr>
-        <w:t xml:space="preserve"> 1...18 </w:t>
+        <w:rPr>
+          <w:lang w:val="ru-RU"/>
+        </w:rPr>
+        <w:t>для</w:t>
+      </w:r>
+      <w:r>
+        <w:t xml:space="preserve"> </w:t>
+      </w:r>
+      <w:r>
+        <w:t>ADS</w:t>
+      </w:r>
+      <w:r>
+        <w:t>1232</w:t>
+      </w:r>
+      <w:r>
+        <w:t>:</w:t>
+      </w:r>
+    </w:p>
+    <w:p>
+      <w:pPr>
+        <w:rPr>
+          <w:lang w:val="ru-RU"/>
+        </w:rPr>
+      </w:pPr>
+      <w:r>
+        <w:rPr>
+          <w:lang w:val="ru-RU"/>
+        </w:rPr>
+        <w:t>номинал</w:t>
+      </w:r>
+      <w:r>
+        <w:rPr>
+          <w:lang w:val="ru-RU"/>
+        </w:rPr>
+        <w:t xml:space="preserve"> при 5В и 2мВ/В это 10мВ</w:t>
+      </w:r>
+    </w:p>
+    <w:p>
+      <w:pPr>
+        <w:rPr>
+          <w:lang w:val="ru-RU"/>
+        </w:rPr>
+      </w:pPr>
+      <w:r>
+        <w:rPr>
+          <w:lang w:val="ru-RU"/>
+        </w:rPr>
+        <w:t xml:space="preserve">при </w:t>
+      </w:r>
+      <w:r>
+        <w:t>G</w:t>
+      </w:r>
+      <w:r>
+        <w:rPr>
+          <w:lang w:val="ru-RU"/>
+        </w:rPr>
+        <w:t xml:space="preserve">=128 </w:t>
+      </w:r>
+      <w:r>
+        <w:rPr>
+          <w:lang w:val="ru-RU"/>
+        </w:rPr>
+        <w:t>входной диапазон = +/-20мВ</w:t>
+      </w:r>
+    </w:p>
+    <w:p>
+      <w:pPr>
+        <w:rPr>
+          <w:lang w:val="ru-RU"/>
+        </w:rPr>
+      </w:pPr>
+    </w:p>
+    <w:p>
+      <w:pPr>
+        <w:rPr>
+          <w:lang w:val="ru-RU"/>
+        </w:rPr>
+      </w:pPr>
+      <w:r>
+        <w:rPr>
+          <w:lang w:val="ru-RU"/>
+        </w:rPr>
+        <w:t>2</w:t>
+      </w:r>
+      <w:r>
+        <w:t>mV</w:t>
+      </w:r>
+      <w:r>
+        <w:rPr>
+          <w:lang w:val="ru-RU"/>
+        </w:rPr>
+        <w:t>/</w:t>
       </w:r>
       <w:r>
         <w:t>V</w:t>
       </w:r>
-    </w:p>
-    <w:p>
-      <w:pPr>
-        <w:rPr>
-          <w:lang w:val="ru-RU"/>
-        </w:rPr>
-      </w:pPr>
-    </w:p>
-    <w:p>
-      <w:pPr>
-        <w:rPr>
-          <w:lang w:val="ru-RU"/>
-        </w:rPr>
-      </w:pPr>
-      <w:r>
-        <w:rPr>
-          <w:lang w:val="ru-RU"/>
-        </w:rPr>
-        <w:t xml:space="preserve">Бюджет для </w:t>
-      </w:r>
-      <w:r>
-        <w:t>ADS</w:t>
-      </w:r>
-      <w:r>
-        <w:rPr>
-          <w:lang w:val="ru-RU"/>
-        </w:rPr>
-        <w:t>1232</w:t>
-      </w:r>
-      <w:r>
-        <w:rPr>
-          <w:lang w:val="ru-RU"/>
-        </w:rPr>
-        <w:t>:</w:t>
-      </w:r>
-    </w:p>
-    <w:p>
-      <w:pPr>
-        <w:rPr>
-          <w:lang w:val="ru-RU"/>
-        </w:rPr>
-      </w:pPr>
-      <w:r>
-        <w:rPr>
-          <w:lang w:val="ru-RU"/>
-        </w:rPr>
-        <w:t>номинал</w:t>
-      </w:r>
-      <w:r>
-        <w:rPr>
-          <w:lang w:val="ru-RU"/>
-        </w:rPr>
-        <w:t xml:space="preserve"> при 5В и 2мВ/В это 10мВ</w:t>
-      </w:r>
-    </w:p>
-    <w:p>
-      <w:pPr>
-        <w:rPr>
-          <w:lang w:val="ru-RU"/>
-        </w:rPr>
-      </w:pPr>
-      <w:r>
-        <w:rPr>
-          <w:lang w:val="ru-RU"/>
-        </w:rPr>
-        <w:t xml:space="preserve">при </w:t>
-      </w:r>
-      <w:r>
-        <w:t>G</w:t>
-      </w:r>
-      <w:r>
-        <w:rPr>
-          <w:lang w:val="ru-RU"/>
-        </w:rPr>
-        <w:t xml:space="preserve">=128 </w:t>
-      </w:r>
-      <w:r>
-        <w:rPr>
-          <w:lang w:val="ru-RU"/>
-        </w:rPr>
-        <w:t>входной диапазон = +/-20мВ</w:t>
-      </w:r>
-    </w:p>
-    <w:p/>
-    <w:p>
-      <w:r>
-        <w:t>2mV/V*5V*128 = 1280mV</w:t>
+      <w:r>
+        <w:rPr>
+          <w:lang w:val="ru-RU"/>
+        </w:rPr>
+        <w:t>*5</w:t>
+      </w:r>
+      <w:r>
+        <w:t>V</w:t>
+      </w:r>
+      <w:r>
+        <w:rPr>
+          <w:lang w:val="ru-RU"/>
+        </w:rPr>
+        <w:t>*128 = 1280</w:t>
+      </w:r>
+      <w:r>
+        <w:t>mV</w:t>
       </w:r>
     </w:p>
     <w:p>
@@ -256,11 +341,19 @@
           <w:lang w:val="ru-RU"/>
         </w:rPr>
       </w:pPr>
-      <w:r>
-        <w:rPr>
-          <w:lang w:val="ru-RU"/>
-        </w:rPr>
-        <w:t xml:space="preserve">например перед включением всегда делать холостой проход и сравнивать с </w:t>
+      <w:proofErr w:type="gramStart"/>
+      <w:r>
+        <w:rPr>
+          <w:lang w:val="ru-RU"/>
+        </w:rPr>
+        <w:t>например</w:t>
+      </w:r>
+      <w:proofErr w:type="gramEnd"/>
+      <w:r>
+        <w:rPr>
+          <w:lang w:val="ru-RU"/>
+        </w:rPr>
+        <w:t xml:space="preserve"> перед включением всегда делать холостой проход и сравнивать с </w:t>
       </w:r>
       <w:r>
         <w:rPr>
@@ -618,6 +711,7 @@
       <w:r>
         <w:br w:type="page"/>
       </w:r>
+      <w:proofErr w:type="spellStart"/>
       <w:r>
         <w:rPr>
           <w:rFonts w:ascii="Times New Roman" w:hAnsi="Times New Roman" w:cs="Times New Roman"/>
@@ -626,8 +720,29 @@
           <w:lang w:val="ru-RU"/>
         </w:rPr>
         <w:lastRenderedPageBreak/>
-        <w:t>Абсолюдный энкодер</w:t>
-      </w:r>
+        <w:t>Абсолюдный</w:t>
+      </w:r>
+      <w:proofErr w:type="spellEnd"/>
+      <w:r>
+        <w:rPr>
+          <w:rFonts w:ascii="Times New Roman" w:hAnsi="Times New Roman" w:cs="Times New Roman"/>
+          <w:sz w:val="28"/>
+          <w:szCs w:val="28"/>
+          <w:lang w:val="ru-RU"/>
+        </w:rPr>
+        <w:t xml:space="preserve"> </w:t>
+      </w:r>
+      <w:proofErr w:type="spellStart"/>
+      <w:r>
+        <w:rPr>
+          <w:rFonts w:ascii="Times New Roman" w:hAnsi="Times New Roman" w:cs="Times New Roman"/>
+          <w:sz w:val="28"/>
+          <w:szCs w:val="28"/>
+          <w:lang w:val="ru-RU"/>
+        </w:rPr>
+        <w:t>энкодер</w:t>
+      </w:r>
+      <w:proofErr w:type="spellEnd"/>
     </w:p>
     <w:p/>
     <w:p>
@@ -700,7 +815,15 @@
     </w:p>
     <w:p>
       <w:r>
-        <w:t>T = 1..11us =&gt; f = 91kHz...1MHz</w:t>
+        <w:t>T = 1</w:t>
+      </w:r>
+      <w:proofErr w:type="gramStart"/>
+      <w:r>
+        <w:t>..11us</w:t>
+      </w:r>
+      <w:proofErr w:type="gramEnd"/>
+      <w:r>
+        <w:t xml:space="preserve"> =&gt; f = 91kHz...1MHz</w:t>
       </w:r>
     </w:p>
     <w:p>
@@ -779,57 +902,49 @@
       </w:pPr>
     </w:p>
     <w:p>
-      <w:pPr>
-        <w:rPr>
-          <w:lang w:val="ru-RU"/>
-        </w:rPr>
-      </w:pPr>
-      <w:r>
-        <w:rPr>
-          <w:lang w:val="ru-RU"/>
-        </w:rPr>
+      <w:r>
+        <w:rPr>
+          <w:lang w:val="ru-RU"/>
+        </w:rPr>
+        <w:lastRenderedPageBreak/>
         <w:tab/>
+      </w:r>
+      <w:r>
         <w:t>/*</w:t>
       </w:r>
     </w:p>
     <w:p>
-      <w:pPr>
-        <w:rPr>
-          <w:lang w:val="ru-RU"/>
-        </w:rPr>
-      </w:pPr>
-      <w:r>
-        <w:rPr>
-          <w:lang w:val="ru-RU"/>
-        </w:rPr>
+      <w:r>
         <w:tab/>
-        <w:t>clk 1110101010</w:t>
-      </w:r>
-    </w:p>
-    <w:p>
-      <w:pPr>
-        <w:rPr>
-          <w:lang w:val="ru-RU"/>
-        </w:rPr>
-      </w:pPr>
-      <w:r>
-        <w:rPr>
-          <w:lang w:val="ru-RU"/>
-        </w:rPr>
+      </w:r>
+      <w:proofErr w:type="spellStart"/>
+      <w:proofErr w:type="gramStart"/>
+      <w:r>
+        <w:t>clk</w:t>
+      </w:r>
+      <w:proofErr w:type="spellEnd"/>
+      <w:proofErr w:type="gramEnd"/>
+      <w:r>
+        <w:t xml:space="preserve"> 1110101010</w:t>
+      </w:r>
+    </w:p>
+    <w:p>
+      <w:r>
         <w:tab/>
-        <w:t>dat 1111xxyyzz</w:t>
-      </w:r>
-    </w:p>
-    <w:p>
-      <w:pPr>
-        <w:rPr>
-          <w:lang w:val="ru-RU"/>
-        </w:rPr>
-      </w:pPr>
-      <w:r>
-        <w:rPr>
-          <w:lang w:val="ru-RU"/>
-        </w:rPr>
+      </w:r>
+      <w:proofErr w:type="spellStart"/>
+      <w:proofErr w:type="gramStart"/>
+      <w:r>
+        <w:t>dat</w:t>
+      </w:r>
+      <w:proofErr w:type="spellEnd"/>
+      <w:proofErr w:type="gramEnd"/>
+      <w:r>
+        <w:t xml:space="preserve"> 1111xxyyzz</w:t>
+      </w:r>
+    </w:p>
+    <w:p>
+      <w:r>
         <w:tab/>
         <w:t>*/</w:t>
       </w:r>
@@ -841,7 +956,6 @@
           <w:rFonts w:ascii="Times New Roman" w:hAnsi="Times New Roman" w:cs="Times New Roman"/>
           <w:sz w:val="28"/>
           <w:szCs w:val="28"/>
-          <w:lang w:val="ru-RU"/>
         </w:rPr>
       </w:pPr>
       <w:r>
@@ -849,7 +963,6 @@
           <w:rFonts w:ascii="Times New Roman" w:hAnsi="Times New Roman" w:cs="Times New Roman"/>
           <w:sz w:val="28"/>
           <w:szCs w:val="28"/>
-          <w:lang w:val="ru-RU"/>
         </w:rPr>
         <w:br w:type="page"/>
       </w:r>
@@ -861,23 +974,28 @@
           <w:lang w:val="ru-RU"/>
         </w:rPr>
         <w:lastRenderedPageBreak/>
-        <w:t>Серво-контроллер</w:t>
-      </w:r>
-    </w:p>
-    <w:p>
-      <w:pPr>
-        <w:rPr>
-          <w:lang w:val="ru-RU"/>
-        </w:rPr>
-      </w:pPr>
-    </w:p>
-    <w:p>
-      <w:pPr>
-        <w:rPr>
-          <w:lang w:val="ru-RU"/>
-        </w:rPr>
-      </w:pPr>
-    </w:p>
+        <w:t>Серво</w:t>
+      </w:r>
+      <w:r>
+        <w:rPr>
+          <w:rFonts w:ascii="Times New Roman" w:hAnsi="Times New Roman" w:cs="Times New Roman"/>
+          <w:sz w:val="28"/>
+          <w:szCs w:val="28"/>
+        </w:rPr>
+        <w:t>-</w:t>
+      </w:r>
+      <w:r>
+        <w:rPr>
+          <w:rFonts w:ascii="Times New Roman" w:hAnsi="Times New Roman" w:cs="Times New Roman"/>
+          <w:sz w:val="28"/>
+          <w:szCs w:val="28"/>
+          <w:lang w:val="ru-RU"/>
+        </w:rPr>
+        <w:t>контроллер</w:t>
+      </w:r>
+    </w:p>
+    <w:p/>
+    <w:p/>
     <w:p>
       <w:r>
         <w:t>Shielded twisted-pair STP, Cat.5 cables must be used for cabling</w:t>
@@ -889,36 +1007,123 @@
       </w:r>
     </w:p>
     <w:p>
-      <w:r>
-        <w:t>экранированный патч-корд кат.6, NIKOMAX</w:t>
+      <w:pPr>
+        <w:rPr>
+          <w:lang w:val="ru-RU"/>
+        </w:rPr>
+      </w:pPr>
+      <w:r>
+        <w:rPr>
+          <w:lang w:val="ru-RU"/>
+        </w:rPr>
+        <w:t xml:space="preserve">экранированный </w:t>
+      </w:r>
+      <w:proofErr w:type="spellStart"/>
+      <w:r>
+        <w:rPr>
+          <w:lang w:val="ru-RU"/>
+        </w:rPr>
+        <w:t>патч</w:t>
+      </w:r>
+      <w:proofErr w:type="spellEnd"/>
+      <w:r>
+        <w:rPr>
+          <w:lang w:val="ru-RU"/>
+        </w:rPr>
+        <w:t xml:space="preserve">-корд кат.6, </w:t>
+      </w:r>
+      <w:r>
+        <w:t>NIKOMAX</w:t>
+      </w:r>
+    </w:p>
+    <w:p>
+      <w:pPr>
+        <w:rPr>
+          <w:lang w:val="ru-RU"/>
+        </w:rPr>
+      </w:pPr>
+    </w:p>
+    <w:p>
+      <w:pPr>
+        <w:rPr>
+          <w:lang w:val="ru-RU"/>
+        </w:rPr>
+      </w:pPr>
+      <w:proofErr w:type="spellStart"/>
+      <w:proofErr w:type="gramStart"/>
+      <w:r>
+        <w:t>modbus</w:t>
+      </w:r>
+      <w:proofErr w:type="spellEnd"/>
+      <w:proofErr w:type="gramEnd"/>
+      <w:r>
+        <w:rPr>
+          <w:lang w:val="ru-RU"/>
+        </w:rPr>
+        <w:t xml:space="preserve"> </w:t>
+      </w:r>
+      <w:r>
+        <w:t>port</w:t>
+      </w:r>
+      <w:r>
+        <w:rPr>
+          <w:lang w:val="ru-RU"/>
+        </w:rPr>
+        <w:t xml:space="preserve"> 502</w:t>
+      </w:r>
+    </w:p>
+    <w:p>
+      <w:pPr>
+        <w:rPr>
+          <w:lang w:val="ru-RU"/>
+        </w:rPr>
+      </w:pPr>
+    </w:p>
+    <w:p>
+      <w:r>
+        <w:t xml:space="preserve">The following Modbus commands </w:t>
+      </w:r>
+      <w:proofErr w:type="gramStart"/>
+      <w:r>
+        <w:t>are supported</w:t>
+      </w:r>
+      <w:proofErr w:type="gramEnd"/>
+      <w:r>
+        <w:t xml:space="preserve">: </w:t>
+      </w:r>
+    </w:p>
+    <w:p>
+      <w:proofErr w:type="gramStart"/>
+      <w:r>
+        <w:t>read</w:t>
+      </w:r>
+      <w:proofErr w:type="gramEnd"/>
+      <w:r>
+        <w:t xml:space="preserve"> holding registers  3  Read process data (word by word) </w:t>
+      </w:r>
+    </w:p>
+    <w:p>
+      <w:proofErr w:type="gramStart"/>
+      <w:r>
+        <w:t>write</w:t>
+      </w:r>
+      <w:proofErr w:type="gramEnd"/>
+      <w:r>
+        <w:t xml:space="preserve"> multiple registers  16  Write process data (word by word)</w:t>
       </w:r>
     </w:p>
     <w:p/>
     <w:p>
       <w:r>
-        <w:t>modbus port 502</w:t>
-      </w:r>
-    </w:p>
-    <w:p/>
-    <w:p>
-      <w:r>
-        <w:t xml:space="preserve">The following Modbus commands are supported: </w:t>
-      </w:r>
-    </w:p>
-    <w:p>
-      <w:r>
-        <w:t xml:space="preserve">read holding registers  3  Read process data (word by word) </w:t>
-      </w:r>
-    </w:p>
-    <w:p>
-      <w:r>
-        <w:t>write multiple registers  16  Write process data (word by word)</w:t>
-      </w:r>
-    </w:p>
-    <w:p/>
-    <w:p>
-      <w:r>
-        <w:t>As a Modbus/TCP user, the motor controller can be reached via the same IP address as also used by FCT.</w:t>
+        <w:t xml:space="preserve">As a Modbus/TCP user, the motor controller </w:t>
+      </w:r>
+      <w:proofErr w:type="gramStart"/>
+      <w:r>
+        <w:t>can be reached</w:t>
+      </w:r>
+      <w:proofErr w:type="gramEnd"/>
+      <w:r>
+        <w:t xml:space="preserve"> via the same IP address as also used by FCT.</w:t>
       </w:r>
     </w:p>
     <w:p/>
@@ -1079,7 +1284,25 @@
                 <w:bCs/>
                 <w:color w:val="008000"/>
               </w:rPr>
-              <w:t>Transaction Identifier: 2 bytes set by the Client to uniquely identify each request. These bytes are echoed by the Server since its responses may not be received in the same order as the requests.</w:t>
+              <w:t xml:space="preserve">Transaction Identifier: 2 bytes set by the Client to uniquely identify each request. </w:t>
+            </w:r>
+            <w:proofErr w:type="gramStart"/>
+            <w:r>
+              <w:rPr>
+                <w:b/>
+                <w:bCs/>
+                <w:color w:val="008000"/>
+              </w:rPr>
+              <w:t>These bytes are echoed by the Server</w:t>
+            </w:r>
+            <w:proofErr w:type="gramEnd"/>
+            <w:r>
+              <w:rPr>
+                <w:b/>
+                <w:bCs/>
+                <w:color w:val="008000"/>
+              </w:rPr>
+              <w:t xml:space="preserve"> since its responses may not be received in the same order as the requests.</w:t>
             </w:r>
           </w:p>
         </w:tc>
@@ -1195,7 +1418,25 @@
                 <w:sz w:val="27"/>
                 <w:szCs w:val="27"/>
               </w:rPr>
-              <w:t>The SlaveID Address</w:t>
+              <w:t xml:space="preserve">The </w:t>
+            </w:r>
+            <w:proofErr w:type="spellStart"/>
+            <w:r>
+              <w:rPr>
+                <w:color w:val="000000"/>
+                <w:sz w:val="27"/>
+                <w:szCs w:val="27"/>
+              </w:rPr>
+              <w:t>SlaveID</w:t>
+            </w:r>
+            <w:proofErr w:type="spellEnd"/>
+            <w:r>
+              <w:rPr>
+                <w:color w:val="000000"/>
+                <w:sz w:val="27"/>
+                <w:szCs w:val="27"/>
+              </w:rPr>
+              <w:t xml:space="preserve"> Address</w:t>
             </w:r>
           </w:p>
         </w:tc>
@@ -3118,28 +3359,55 @@
         </w:rPr>
       </w:pPr>
       <w:r>
-        <w:t>Record Torque Limitation CMMP 418 1 ... 250 uint32</w:t>
-      </w:r>
-    </w:p>
-    <w:p>
-      <w:r>
-        <w:t>Torque/current current limitation in Profile Position mode in mNm.</w:t>
+        <w:t xml:space="preserve">Record Torque Limitation CMMP 418 </w:t>
+      </w:r>
+      <w:proofErr w:type="gramStart"/>
+      <w:r>
+        <w:t>1</w:t>
+      </w:r>
+      <w:proofErr w:type="gramEnd"/>
+      <w:r>
+        <w:t xml:space="preserve"> ... 250 uint32</w:t>
+      </w:r>
+    </w:p>
+    <w:p>
+      <w:r>
+        <w:t xml:space="preserve">Torque/current </w:t>
+      </w:r>
+      <w:proofErr w:type="spellStart"/>
+      <w:r>
+        <w:t>current</w:t>
+      </w:r>
+      <w:proofErr w:type="spellEnd"/>
+      <w:r>
+        <w:t xml:space="preserve"> limitation in Profile Position mode in </w:t>
+      </w:r>
+      <w:proofErr w:type="spellStart"/>
+      <w:r>
+        <w:t>mNm</w:t>
+      </w:r>
+      <w:proofErr w:type="spellEnd"/>
+      <w:r>
+        <w:t>.</w:t>
       </w:r>
     </w:p>
     <w:p/>
     <w:p>
-      <w:pPr>
-        <w:rPr>
-          <w:lang w:val="ru-RU"/>
-        </w:rPr>
-      </w:pPr>
       <w:r>
         <w:t>Direct Mode Velocity Torque Limit CMMP 565 1 uint32</w:t>
       </w:r>
     </w:p>
     <w:p>
       <w:r>
-        <w:t>Torque limitation during direct Profile Velocity mode in unit of torque (mNm).</w:t>
+        <w:t>Torque limitation during direct Profile Velocity mode in unit of torque (</w:t>
+      </w:r>
+      <w:proofErr w:type="spellStart"/>
+      <w:r>
+        <w:t>mNm</w:t>
+      </w:r>
+      <w:proofErr w:type="spellEnd"/>
+      <w:r>
+        <w:t>).</w:t>
       </w:r>
     </w:p>
     <w:p/>
@@ -3150,12 +3418,28 @@
     </w:p>
     <w:p>
       <w:r>
-        <w:t>Max. torque during homing.</w:t>
-      </w:r>
-    </w:p>
-    <w:p>
-      <w:r>
-        <w:t>Specified as a multiple of the rated torque in % (see PNU 1036).</w:t>
+        <w:t xml:space="preserve">Max. </w:t>
+      </w:r>
+      <w:proofErr w:type="gramStart"/>
+      <w:r>
+        <w:t>torque</w:t>
+      </w:r>
+      <w:proofErr w:type="gramEnd"/>
+      <w:r>
+        <w:t xml:space="preserve"> during homing.</w:t>
+      </w:r>
+    </w:p>
+    <w:p>
+      <w:r>
+        <w:t xml:space="preserve">Specified as a multiple of the rated torque in </w:t>
+      </w:r>
+      <w:proofErr w:type="gramStart"/>
+      <w:r>
+        <w:t>%</w:t>
+      </w:r>
+      <w:proofErr w:type="gramEnd"/>
+      <w:r>
+        <w:t xml:space="preserve"> (see PNU 1036).</w:t>
       </w:r>
     </w:p>
     <w:p>
@@ -3164,32 +3448,28 @@
       </w:r>
     </w:p>
     <w:p>
-      <w:r>
-        <w:t>value is reached, the drive identifies the stop (REF) and travels to the axis</w:t>
-      </w:r>
-    </w:p>
-    <w:p>
-      <w:r>
-        <w:t>zero point.</w:t>
-      </w:r>
-    </w:p>
-    <w:p>
-      <w:pPr>
-        <w:rPr>
-          <w:lang w:val="ru-RU"/>
-        </w:rPr>
-      </w:pPr>
-    </w:p>
-    <w:p>
-      <w:pPr>
-        <w:rPr>
-          <w:lang w:val="ru-RU"/>
-        </w:rPr>
-      </w:pPr>
-      <w:r>
-        <w:rPr>
-          <w:lang w:val="ru-RU"/>
-        </w:rPr>
+      <w:proofErr w:type="gramStart"/>
+      <w:r>
+        <w:t>value</w:t>
+      </w:r>
+      <w:proofErr w:type="gramEnd"/>
+      <w:r>
+        <w:t xml:space="preserve"> is reached, the drive identifies the stop (REF) and travels to the axis</w:t>
+      </w:r>
+    </w:p>
+    <w:p>
+      <w:proofErr w:type="gramStart"/>
+      <w:r>
+        <w:t>zero</w:t>
+      </w:r>
+      <w:proofErr w:type="gramEnd"/>
+      <w:r>
+        <w:t xml:space="preserve"> point.</w:t>
+      </w:r>
+    </w:p>
+    <w:p/>
+    <w:p>
+      <w:r>
         <w:t>Motor Rated Torque All 1036 1 uint32</w:t>
       </w:r>
     </w:p>
@@ -3268,15 +3548,28 @@
             <w:tcW w:w="3708" w:type="dxa"/>
           </w:tcPr>
           <w:p>
-            <w:r>
+            <w:pPr>
+              <w:rPr>
+                <w:lang w:val="ru-RU"/>
+              </w:rPr>
+            </w:pPr>
+            <w:r>
+              <w:rPr>
+                <w:lang w:val="ru-RU"/>
+              </w:rPr>
               <w:t>Концентрическое</w:t>
             </w:r>
           </w:p>
           <w:p>
-            <w:r>
+            <w:pPr>
               <w:rPr>
                 <w:lang w:val="ru-RU"/>
               </w:rPr>
+            </w:pPr>
+            <w:r>
+              <w:rPr>
+                <w:lang w:val="ru-RU"/>
+              </w:rPr>
               <w:t xml:space="preserve">Из </w:t>
             </w:r>
             <w:r>
@@ -3298,12 +3591,28 @@
             <w:tcW w:w="6300" w:type="dxa"/>
           </w:tcPr>
           <w:p>
-            <w:r>
+            <w:pPr>
+              <w:rPr>
+                <w:lang w:val="ru-RU"/>
+              </w:rPr>
+            </w:pPr>
+            <w:r>
+              <w:rPr>
+                <w:lang w:val="ru-RU"/>
+              </w:rPr>
               <w:t>укорачивание мышцы</w:t>
             </w:r>
           </w:p>
           <w:p>
-            <w:r>
+            <w:pPr>
+              <w:rPr>
+                <w:lang w:val="ru-RU"/>
+              </w:rPr>
+            </w:pPr>
+            <w:r>
+              <w:rPr>
+                <w:lang w:val="ru-RU"/>
+              </w:rPr>
               <w:t>жим штанги - фаза поднимания</w:t>
             </w:r>
           </w:p>
@@ -3315,15 +3624,28 @@
             <w:tcW w:w="3708" w:type="dxa"/>
           </w:tcPr>
           <w:p>
-            <w:r>
+            <w:pPr>
+              <w:rPr>
+                <w:lang w:val="ru-RU"/>
+              </w:rPr>
+            </w:pPr>
+            <w:r>
+              <w:rPr>
+                <w:lang w:val="ru-RU"/>
+              </w:rPr>
               <w:t>Эксцентрическое</w:t>
             </w:r>
           </w:p>
           <w:p>
-            <w:r>
+            <w:pPr>
               <w:rPr>
                 <w:lang w:val="ru-RU"/>
               </w:rPr>
+            </w:pPr>
+            <w:r>
+              <w:rPr>
+                <w:lang w:val="ru-RU"/>
+              </w:rPr>
               <w:t xml:space="preserve">Из </w:t>
             </w:r>
             <w:r>
@@ -3345,12 +3667,28 @@
             <w:tcW w:w="6300" w:type="dxa"/>
           </w:tcPr>
           <w:p>
-            <w:r>
+            <w:pPr>
+              <w:rPr>
+                <w:lang w:val="ru-RU"/>
+              </w:rPr>
+            </w:pPr>
+            <w:r>
+              <w:rPr>
+                <w:lang w:val="ru-RU"/>
+              </w:rPr>
               <w:t>удлинении мышцы</w:t>
             </w:r>
           </w:p>
           <w:p>
-            <w:r>
+            <w:pPr>
+              <w:rPr>
+                <w:lang w:val="ru-RU"/>
+              </w:rPr>
+            </w:pPr>
+            <w:r>
+              <w:rPr>
+                <w:lang w:val="ru-RU"/>
+              </w:rPr>
               <w:t>жим штанги - фаза опускания</w:t>
             </w:r>
           </w:p>
@@ -3362,9 +3700,11 @@
             <w:tcW w:w="3708" w:type="dxa"/>
           </w:tcPr>
           <w:p>
+            <w:proofErr w:type="spellStart"/>
             <w:r>
               <w:t>Изометрическое</w:t>
             </w:r>
+            <w:proofErr w:type="spellEnd"/>
           </w:p>
         </w:tc>
         <w:tc>
@@ -3372,9 +3712,35 @@
             <w:tcW w:w="6300" w:type="dxa"/>
           </w:tcPr>
           <w:p>
-            <w:r>
-              <w:t>длина мышцы не изменяется</w:t>
-            </w:r>
+            <w:proofErr w:type="spellStart"/>
+            <w:r>
+              <w:t>длина</w:t>
+            </w:r>
+            <w:proofErr w:type="spellEnd"/>
+            <w:r>
+              <w:t xml:space="preserve"> </w:t>
+            </w:r>
+            <w:proofErr w:type="spellStart"/>
+            <w:r>
+              <w:t>мышцы</w:t>
+            </w:r>
+            <w:proofErr w:type="spellEnd"/>
+            <w:r>
+              <w:t xml:space="preserve"> </w:t>
+            </w:r>
+            <w:proofErr w:type="spellStart"/>
+            <w:r>
+              <w:t>не</w:t>
+            </w:r>
+            <w:proofErr w:type="spellEnd"/>
+            <w:r>
+              <w:t xml:space="preserve"> </w:t>
+            </w:r>
+            <w:proofErr w:type="spellStart"/>
+            <w:r>
+              <w:t>изменяется</w:t>
+            </w:r>
+            <w:proofErr w:type="spellEnd"/>
           </w:p>
         </w:tc>
       </w:tr>
@@ -3406,7 +3772,7 @@
         <w:tblLook w:val="01E0" w:firstRow="1" w:lastRow="1" w:firstColumn="1" w:lastColumn="1" w:noHBand="0" w:noVBand="0"/>
       </w:tblPr>
       <w:tblGrid>
-        <w:gridCol w:w="14922"/>
+        <w:gridCol w:w="14696"/>
       </w:tblGrid>
       <w:tr>
         <w:tc>
@@ -3423,7 +3789,21 @@
               <w:rPr>
                 <w:lang w:val="ru-RU"/>
               </w:rPr>
-              <w:t>Ход механизма условно разбивается на шкалу 0..100%</w:t>
+              <w:t xml:space="preserve">Ход механизма условно разбивается на шкалу </w:t>
+            </w:r>
+            <w:proofErr w:type="gramStart"/>
+            <w:r>
+              <w:rPr>
+                <w:lang w:val="ru-RU"/>
+              </w:rPr>
+              <w:t>0..</w:t>
+            </w:r>
+            <w:proofErr w:type="gramEnd"/>
+            <w:r>
+              <w:rPr>
+                <w:lang w:val="ru-RU"/>
+              </w:rPr>
+              <w:t>100%</w:t>
             </w:r>
           </w:p>
           <w:p>
@@ -3550,10 +3930,34 @@
         </w:rPr>
       </w:pPr>
     </w:p>
-    <w:p/>
-    <w:p/>
-    <w:p/>
-    <w:p/>
+    <w:p>
+      <w:pPr>
+        <w:rPr>
+          <w:lang w:val="ru-RU"/>
+        </w:rPr>
+      </w:pPr>
+    </w:p>
+    <w:p>
+      <w:pPr>
+        <w:rPr>
+          <w:lang w:val="ru-RU"/>
+        </w:rPr>
+      </w:pPr>
+    </w:p>
+    <w:p>
+      <w:pPr>
+        <w:rPr>
+          <w:lang w:val="ru-RU"/>
+        </w:rPr>
+      </w:pPr>
+    </w:p>
+    <w:p>
+      <w:pPr>
+        <w:rPr>
+          <w:lang w:val="ru-RU"/>
+        </w:rPr>
+      </w:pPr>
+    </w:p>
     <w:p>
       <w:pPr>
         <w:pStyle w:val="Heading1"/>
@@ -3561,6 +3965,7 @@
           <w:rFonts w:ascii="Times New Roman" w:hAnsi="Times New Roman" w:cs="Times New Roman"/>
           <w:sz w:val="28"/>
           <w:szCs w:val="28"/>
+          <w:lang w:val="ru-RU"/>
         </w:rPr>
       </w:pPr>
       <w:r>
@@ -3568,6 +3973,7 @@
           <w:rFonts w:ascii="Times New Roman" w:hAnsi="Times New Roman" w:cs="Times New Roman"/>
           <w:sz w:val="28"/>
           <w:szCs w:val="28"/>
+          <w:lang w:val="ru-RU"/>
         </w:rPr>
         <w:br w:type="page"/>
       </w:r>
@@ -3581,9 +3987,27 @@
         <w:t>USS</w:t>
       </w:r>
     </w:p>
-    <w:p/>
-    <w:p/>
-    <w:p/>
+    <w:p>
+      <w:pPr>
+        <w:rPr>
+          <w:lang w:val="ru-RU"/>
+        </w:rPr>
+      </w:pPr>
+    </w:p>
+    <w:p>
+      <w:pPr>
+        <w:rPr>
+          <w:lang w:val="ru-RU"/>
+        </w:rPr>
+      </w:pPr>
+    </w:p>
+    <w:p>
+      <w:pPr>
+        <w:rPr>
+          <w:lang w:val="ru-RU"/>
+        </w:rPr>
+      </w:pPr>
+    </w:p>
     <w:p>
       <w:pPr>
         <w:pStyle w:val="Heading1"/>
@@ -3591,9 +4015,13 @@
           <w:rFonts w:ascii="Times New Roman" w:hAnsi="Times New Roman" w:cs="Times New Roman"/>
           <w:sz w:val="28"/>
           <w:szCs w:val="28"/>
-        </w:rPr>
-      </w:pPr>
-      <w:r>
+          <w:lang w:val="ru-RU"/>
+        </w:rPr>
+      </w:pPr>
+      <w:r>
+        <w:rPr>
+          <w:lang w:val="ru-RU"/>
+        </w:rPr>
         <w:br w:type="page"/>
       </w:r>
       <w:r>
@@ -3606,10 +4034,34 @@
         <w:t>ILDA</w:t>
       </w:r>
     </w:p>
-    <w:p/>
-    <w:p/>
-    <w:p/>
-    <w:p/>
+    <w:p>
+      <w:pPr>
+        <w:rPr>
+          <w:lang w:val="ru-RU"/>
+        </w:rPr>
+      </w:pPr>
+    </w:p>
+    <w:p>
+      <w:pPr>
+        <w:rPr>
+          <w:lang w:val="ru-RU"/>
+        </w:rPr>
+      </w:pPr>
+    </w:p>
+    <w:p>
+      <w:pPr>
+        <w:rPr>
+          <w:lang w:val="ru-RU"/>
+        </w:rPr>
+      </w:pPr>
+    </w:p>
+    <w:p>
+      <w:pPr>
+        <w:rPr>
+          <w:lang w:val="ru-RU"/>
+        </w:rPr>
+      </w:pPr>
+    </w:p>
     <w:p>
       <w:pPr>
         <w:pStyle w:val="Heading1"/>
@@ -3626,6 +4078,7 @@
         </w:rPr>
         <w:br w:type="page"/>
       </w:r>
+      <w:proofErr w:type="spellStart"/>
       <w:r>
         <w:rPr>
           <w:rFonts w:ascii="Times New Roman" w:hAnsi="Times New Roman" w:cs="Times New Roman"/>
@@ -3636,6 +4089,7 @@
         <w:lastRenderedPageBreak/>
         <w:t>Актуаторы</w:t>
       </w:r>
+      <w:proofErr w:type="spellEnd"/>
     </w:p>
     <w:p>
       <w:pPr>
@@ -3717,14 +4171,22 @@
         <w:rPr>
           <w:lang w:val="ru-RU"/>
         </w:rPr>
-        <w:t xml:space="preserve"> коричнеый</w:t>
-      </w:r>
-      <w:r>
-        <w:rPr>
-          <w:lang w:val="ru-RU"/>
-        </w:rPr>
         <w:t xml:space="preserve"> </w:t>
       </w:r>
+      <w:proofErr w:type="spellStart"/>
+      <w:r>
+        <w:rPr>
+          <w:lang w:val="ru-RU"/>
+        </w:rPr>
+        <w:t>коричнеый</w:t>
+      </w:r>
+      <w:proofErr w:type="spellEnd"/>
+      <w:r>
+        <w:rPr>
+          <w:lang w:val="ru-RU"/>
+        </w:rPr>
+        <w:t xml:space="preserve"> </w:t>
+      </w:r>
       <w:r>
         <w:t>BROWN</w:t>
       </w:r>
@@ -3771,7 +4233,15 @@
       </w:r>
     </w:p>
     <w:p>
-      <w:r>
+      <w:pPr>
+        <w:rPr>
+          <w:lang w:val="ru-RU"/>
+        </w:rPr>
+      </w:pPr>
+      <w:r>
+        <w:rPr>
+          <w:lang w:val="ru-RU"/>
+        </w:rPr>
         <w:t>5</w:t>
       </w:r>
       <w:r>
@@ -3781,11 +4251,25 @@
         <w:t xml:space="preserve"> желтый</w:t>
       </w:r>
       <w:r>
-        <w:t xml:space="preserve"> WHITE</w:t>
-      </w:r>
-    </w:p>
-    <w:p>
-      <w:r>
+        <w:rPr>
+          <w:lang w:val="ru-RU"/>
+        </w:rPr>
+        <w:t xml:space="preserve"> </w:t>
+      </w:r>
+      <w:r>
+        <w:t>WHITE</w:t>
+      </w:r>
+    </w:p>
+    <w:p>
+      <w:pPr>
+        <w:rPr>
+          <w:lang w:val="ru-RU"/>
+        </w:rPr>
+      </w:pPr>
+      <w:r>
+        <w:rPr>
+          <w:lang w:val="ru-RU"/>
+        </w:rPr>
         <w:t>6</w:t>
       </w:r>
       <w:r>
@@ -3795,14 +4279,339 @@
         <w:t xml:space="preserve"> черный</w:t>
       </w:r>
       <w:r>
-        <w:t xml:space="preserve"> BLACK</w:t>
-      </w:r>
-    </w:p>
-    <w:p>
-      <w:r>
+        <w:rPr>
+          <w:lang w:val="ru-RU"/>
+        </w:rPr>
+        <w:t xml:space="preserve"> </w:t>
+      </w:r>
+      <w:r>
+        <w:t>BLACK</w:t>
+      </w:r>
+    </w:p>
+    <w:p>
+      <w:pPr>
+        <w:rPr>
+          <w:lang w:val="ru-RU"/>
+        </w:rPr>
+      </w:pPr>
+      <w:r>
+        <w:rPr>
+          <w:lang w:val="ru-RU"/>
+        </w:rPr>
         <w:t>7</w:t>
       </w:r>
     </w:p>
+    <w:p>
+      <w:pPr>
+        <w:rPr>
+          <w:lang w:val="ru-RU"/>
+        </w:rPr>
+      </w:pPr>
+    </w:p>
+    <w:p>
+      <w:pPr>
+        <w:rPr>
+          <w:lang w:val="ru-RU"/>
+        </w:rPr>
+      </w:pPr>
+    </w:p>
+    <w:p>
+      <w:pPr>
+        <w:rPr>
+          <w:lang w:val="ru-RU"/>
+        </w:rPr>
+      </w:pPr>
+    </w:p>
+    <w:p>
+      <w:pPr>
+        <w:rPr>
+          <w:lang w:val="ru-RU"/>
+        </w:rPr>
+      </w:pPr>
+      <w:proofErr w:type="spellStart"/>
+      <w:r>
+        <w:rPr>
+          <w:lang w:val="ru-RU"/>
+        </w:rPr>
+        <w:t>Клеммники</w:t>
+      </w:r>
+      <w:proofErr w:type="spellEnd"/>
+      <w:r>
+        <w:rPr>
+          <w:lang w:val="ru-RU"/>
+        </w:rPr>
+        <w:t xml:space="preserve"> на плате</w:t>
+      </w:r>
+    </w:p>
+    <w:p>
+      <w:pPr>
+        <w:rPr>
+          <w:lang w:val="ru-RU"/>
+        </w:rPr>
+      </w:pPr>
+      <w:r>
+        <w:rPr>
+          <w:lang w:val="ru-RU"/>
+        </w:rPr>
+        <w:t>№1 - сигнальный</w:t>
+      </w:r>
+    </w:p>
+    <w:p>
+      <w:pPr>
+        <w:rPr>
+          <w:lang w:val="ru-RU"/>
+        </w:rPr>
+      </w:pPr>
+      <w:r>
+        <w:rPr>
+          <w:lang w:val="ru-RU"/>
+        </w:rPr>
+        <w:t xml:space="preserve">1 </w:t>
+      </w:r>
+      <w:r>
+        <w:t>GND</w:t>
+      </w:r>
+      <w:r>
+        <w:rPr>
+          <w:lang w:val="ru-RU"/>
+        </w:rPr>
+        <w:t xml:space="preserve"> черный</w:t>
+      </w:r>
+    </w:p>
+    <w:p>
+      <w:pPr>
+        <w:rPr>
+          <w:lang w:val="ru-RU"/>
+        </w:rPr>
+      </w:pPr>
+      <w:r>
+        <w:rPr>
+          <w:lang w:val="ru-RU"/>
+        </w:rPr>
+        <w:t>2</w:t>
+      </w:r>
+      <w:r>
+        <w:rPr>
+          <w:lang w:val="ru-RU"/>
+        </w:rPr>
+        <w:t xml:space="preserve"> 24</w:t>
+      </w:r>
+      <w:r>
+        <w:t>VDC</w:t>
+      </w:r>
+      <w:r>
+        <w:rPr>
+          <w:lang w:val="ru-RU"/>
+        </w:rPr>
+        <w:t xml:space="preserve"> желтый</w:t>
+      </w:r>
+    </w:p>
+    <w:p>
+      <w:pPr>
+        <w:rPr>
+          <w:lang w:val="ru-RU"/>
+        </w:rPr>
+      </w:pPr>
+      <w:r>
+        <w:rPr>
+          <w:lang w:val="ru-RU"/>
+        </w:rPr>
+        <w:t>3</w:t>
+      </w:r>
+      <w:r>
+        <w:rPr>
+          <w:lang w:val="ru-RU"/>
+        </w:rPr>
+        <w:t xml:space="preserve"> </w:t>
+      </w:r>
+      <w:r>
+        <w:t>ANALOG</w:t>
+      </w:r>
+      <w:r>
+        <w:rPr>
+          <w:lang w:val="ru-RU"/>
+        </w:rPr>
+        <w:t xml:space="preserve"> белый</w:t>
+      </w:r>
+    </w:p>
+    <w:p>
+      <w:pPr>
+        <w:rPr>
+          <w:lang w:val="ru-RU"/>
+        </w:rPr>
+      </w:pPr>
+      <w:r>
+        <w:rPr>
+          <w:lang w:val="ru-RU"/>
+        </w:rPr>
+        <w:t>4</w:t>
+      </w:r>
+      <w:r>
+        <w:rPr>
+          <w:lang w:val="ru-RU"/>
+        </w:rPr>
+        <w:t xml:space="preserve"> </w:t>
+      </w:r>
+      <w:r>
+        <w:t>GND</w:t>
+      </w:r>
+    </w:p>
+    <w:p>
+      <w:pPr>
+        <w:rPr>
+          <w:lang w:val="ru-RU"/>
+        </w:rPr>
+      </w:pPr>
+      <w:r>
+        <w:rPr>
+          <w:lang w:val="ru-RU"/>
+        </w:rPr>
+        <w:t>5</w:t>
+      </w:r>
+      <w:r>
+        <w:rPr>
+          <w:lang w:val="ru-RU"/>
+        </w:rPr>
+        <w:t xml:space="preserve"> 24</w:t>
+      </w:r>
+      <w:r>
+        <w:t>VDC</w:t>
+      </w:r>
+    </w:p>
+    <w:p>
+      <w:pPr>
+        <w:rPr>
+          <w:lang w:val="ru-RU"/>
+        </w:rPr>
+      </w:pPr>
+      <w:r>
+        <w:rPr>
+          <w:lang w:val="ru-RU"/>
+        </w:rPr>
+        <w:t>6</w:t>
+      </w:r>
+      <w:r>
+        <w:rPr>
+          <w:lang w:val="ru-RU"/>
+        </w:rPr>
+        <w:t xml:space="preserve"> </w:t>
+      </w:r>
+      <w:r>
+        <w:t>SIG</w:t>
+      </w:r>
+    </w:p>
+    <w:p>
+      <w:pPr>
+        <w:rPr>
+          <w:lang w:val="ru-RU"/>
+        </w:rPr>
+      </w:pPr>
+      <w:r>
+        <w:rPr>
+          <w:lang w:val="ru-RU"/>
+        </w:rPr>
+        <w:t>…</w:t>
+      </w:r>
+    </w:p>
+    <w:p>
+      <w:pPr>
+        <w:rPr>
+          <w:lang w:val="ru-RU"/>
+        </w:rPr>
+      </w:pPr>
+    </w:p>
+    <w:p>
+      <w:pPr>
+        <w:rPr>
+          <w:lang w:val="ru-RU"/>
+        </w:rPr>
+      </w:pPr>
+      <w:r>
+        <w:rPr>
+          <w:lang w:val="ru-RU"/>
+        </w:rPr>
+        <w:t>№2 - силовой</w:t>
+      </w:r>
+    </w:p>
+    <w:p>
+      <w:pPr>
+        <w:rPr>
+          <w:lang w:val="ru-RU"/>
+        </w:rPr>
+      </w:pPr>
+      <w:r>
+        <w:rPr>
+          <w:lang w:val="ru-RU"/>
+        </w:rPr>
+        <w:t>1</w:t>
+      </w:r>
+      <w:r>
+        <w:rPr>
+          <w:lang w:val="ru-RU"/>
+        </w:rPr>
+        <w:t xml:space="preserve"> + </w:t>
+      </w:r>
+      <w:r>
+        <w:rPr>
+          <w:lang w:val="ru-RU"/>
+        </w:rPr>
+        <w:t xml:space="preserve">коричневый </w:t>
+      </w:r>
+    </w:p>
+    <w:p>
+      <w:pPr>
+        <w:rPr>
+          <w:lang w:val="ru-RU"/>
+        </w:rPr>
+      </w:pPr>
+      <w:r>
+        <w:rPr>
+          <w:lang w:val="ru-RU"/>
+        </w:rPr>
+        <w:t>2</w:t>
+      </w:r>
+      <w:r>
+        <w:rPr>
+          <w:lang w:val="ru-RU"/>
+        </w:rPr>
+        <w:t xml:space="preserve"> -</w:t>
+      </w:r>
+      <w:r>
+        <w:rPr>
+          <w:lang w:val="ru-RU"/>
+        </w:rPr>
+        <w:t xml:space="preserve"> синий</w:t>
+      </w:r>
+    </w:p>
+    <w:p>
+      <w:r>
+        <w:rPr>
+          <w:lang w:val="ru-RU"/>
+        </w:rPr>
+        <w:t>3</w:t>
+      </w:r>
+      <w:r>
+        <w:t xml:space="preserve"> +</w:t>
+      </w:r>
+    </w:p>
+    <w:p>
+      <w:r>
+        <w:rPr>
+          <w:lang w:val="ru-RU"/>
+        </w:rPr>
+        <w:t>4</w:t>
+      </w:r>
+      <w:r>
+        <w:t xml:space="preserve"> -</w:t>
+      </w:r>
+    </w:p>
+    <w:p>
+      <w:pPr>
+        <w:rPr>
+          <w:lang w:val="ru-RU"/>
+        </w:rPr>
+      </w:pPr>
+    </w:p>
     <w:p/>
     <w:p>
       <w:pPr>
@@ -3810,303 +4619,730 @@
           <w:lang w:val="ru-RU"/>
         </w:rPr>
       </w:pPr>
-    </w:p>
-    <w:p>
-      <w:pPr>
-        <w:rPr>
-          <w:lang w:val="ru-RU"/>
-        </w:rPr>
-      </w:pPr>
-    </w:p>
-    <w:p>
-      <w:pPr>
-        <w:rPr>
-          <w:lang w:val="ru-RU"/>
-        </w:rPr>
-      </w:pPr>
-      <w:r>
-        <w:rPr>
-          <w:lang w:val="ru-RU"/>
-        </w:rPr>
-        <w:t>Клеммники на плате</w:t>
-      </w:r>
-    </w:p>
-    <w:p>
-      <w:pPr>
-        <w:rPr>
-          <w:lang w:val="ru-RU"/>
-        </w:rPr>
-      </w:pPr>
-      <w:r>
-        <w:rPr>
-          <w:lang w:val="ru-RU"/>
-        </w:rPr>
-        <w:t>№1 - сигнальный</w:t>
-      </w:r>
-    </w:p>
-    <w:p>
-      <w:pPr>
-        <w:rPr>
-          <w:lang w:val="ru-RU"/>
-        </w:rPr>
-      </w:pPr>
-      <w:r>
-        <w:rPr>
-          <w:lang w:val="ru-RU"/>
-        </w:rPr>
-        <w:t xml:space="preserve">1 </w:t>
-      </w:r>
-      <w:r>
-        <w:t>GND</w:t>
-      </w:r>
-      <w:r>
-        <w:rPr>
-          <w:lang w:val="ru-RU"/>
-        </w:rPr>
-        <w:t xml:space="preserve"> черный</w:t>
-      </w:r>
-    </w:p>
-    <w:p>
-      <w:pPr>
-        <w:rPr>
-          <w:lang w:val="ru-RU"/>
-        </w:rPr>
-      </w:pPr>
-      <w:r>
-        <w:rPr>
-          <w:lang w:val="ru-RU"/>
-        </w:rPr>
-        <w:t>2</w:t>
-      </w:r>
-      <w:r>
-        <w:rPr>
-          <w:lang w:val="ru-RU"/>
-        </w:rPr>
-        <w:t xml:space="preserve"> 24</w:t>
-      </w:r>
-      <w:r>
-        <w:t>VDC</w:t>
-      </w:r>
-      <w:r>
-        <w:rPr>
-          <w:lang w:val="ru-RU"/>
-        </w:rPr>
-        <w:t xml:space="preserve"> желтый</w:t>
-      </w:r>
-    </w:p>
-    <w:p>
-      <w:pPr>
-        <w:rPr>
-          <w:lang w:val="ru-RU"/>
-        </w:rPr>
-      </w:pPr>
-      <w:r>
-        <w:rPr>
-          <w:lang w:val="ru-RU"/>
-        </w:rPr>
-        <w:t>3</w:t>
-      </w:r>
-      <w:r>
-        <w:rPr>
-          <w:lang w:val="ru-RU"/>
-        </w:rPr>
-        <w:t xml:space="preserve"> </w:t>
-      </w:r>
-      <w:r>
-        <w:t>ANALOG</w:t>
-      </w:r>
-      <w:r>
-        <w:rPr>
-          <w:lang w:val="ru-RU"/>
-        </w:rPr>
-        <w:t xml:space="preserve"> белый</w:t>
-      </w:r>
-    </w:p>
-    <w:p>
-      <w:pPr>
-        <w:rPr>
-          <w:lang w:val="ru-RU"/>
-        </w:rPr>
-      </w:pPr>
-      <w:r>
-        <w:rPr>
-          <w:lang w:val="ru-RU"/>
-        </w:rPr>
-        <w:t>4</w:t>
-      </w:r>
-      <w:r>
-        <w:rPr>
-          <w:lang w:val="ru-RU"/>
-        </w:rPr>
-        <w:t xml:space="preserve"> </w:t>
-      </w:r>
-      <w:r>
-        <w:t>GND</w:t>
-      </w:r>
-    </w:p>
-    <w:p>
-      <w:pPr>
-        <w:rPr>
-          <w:lang w:val="ru-RU"/>
-        </w:rPr>
-      </w:pPr>
-      <w:r>
-        <w:rPr>
-          <w:lang w:val="ru-RU"/>
-        </w:rPr>
-        <w:t>5</w:t>
-      </w:r>
-      <w:r>
-        <w:rPr>
-          <w:lang w:val="ru-RU"/>
-        </w:rPr>
-        <w:t xml:space="preserve"> 24</w:t>
-      </w:r>
-      <w:r>
-        <w:t>VDC</w:t>
-      </w:r>
-    </w:p>
-    <w:p>
-      <w:r>
-        <w:rPr>
-          <w:lang w:val="ru-RU"/>
-        </w:rPr>
-        <w:t>6</w:t>
-      </w:r>
-      <w:r>
-        <w:t xml:space="preserve"> SIG</w:t>
-      </w:r>
-    </w:p>
-    <w:p>
-      <w:pPr>
-        <w:rPr>
-          <w:lang w:val="ru-RU"/>
-        </w:rPr>
-      </w:pPr>
-      <w:r>
-        <w:rPr>
-          <w:lang w:val="ru-RU"/>
-        </w:rPr>
-        <w:t>…</w:t>
-      </w:r>
-    </w:p>
-    <w:p/>
-    <w:p>
-      <w:pPr>
-        <w:rPr>
-          <w:lang w:val="ru-RU"/>
-        </w:rPr>
-      </w:pPr>
-      <w:r>
-        <w:rPr>
-          <w:lang w:val="ru-RU"/>
-        </w:rPr>
-        <w:t>№2 - силовой</w:t>
-      </w:r>
-    </w:p>
-    <w:p>
-      <w:pPr>
-        <w:rPr>
-          <w:lang w:val="ru-RU"/>
-        </w:rPr>
-      </w:pPr>
-      <w:r>
-        <w:rPr>
-          <w:lang w:val="ru-RU"/>
-        </w:rPr>
-        <w:t>1</w:t>
-      </w:r>
-      <w:r>
-        <w:t xml:space="preserve"> + </w:t>
-      </w:r>
-      <w:r>
-        <w:rPr>
-          <w:lang w:val="ru-RU"/>
-        </w:rPr>
-        <w:t xml:space="preserve">коричневый </w:t>
-      </w:r>
-    </w:p>
-    <w:p>
-      <w:pPr>
-        <w:rPr>
-          <w:lang w:val="ru-RU"/>
-        </w:rPr>
-      </w:pPr>
-      <w:r>
-        <w:rPr>
-          <w:lang w:val="ru-RU"/>
-        </w:rPr>
-        <w:t>2</w:t>
-      </w:r>
-      <w:r>
-        <w:t xml:space="preserve"> -</w:t>
-      </w:r>
-      <w:r>
-        <w:rPr>
-          <w:lang w:val="ru-RU"/>
-        </w:rPr>
-        <w:t xml:space="preserve"> синий</w:t>
-      </w:r>
-    </w:p>
-    <w:p>
-      <w:r>
-        <w:rPr>
-          <w:lang w:val="ru-RU"/>
-        </w:rPr>
-        <w:t>3</w:t>
-      </w:r>
-      <w:r>
-        <w:t xml:space="preserve"> +</w:t>
-      </w:r>
-    </w:p>
-    <w:p>
-      <w:r>
-        <w:rPr>
-          <w:lang w:val="ru-RU"/>
-        </w:rPr>
-        <w:t>4</w:t>
-      </w:r>
-      <w:r>
-        <w:t xml:space="preserve"> -</w:t>
-      </w:r>
-    </w:p>
-    <w:p>
-      <w:pPr>
-        <w:rPr>
-          <w:lang w:val="ru-RU"/>
-        </w:rPr>
-      </w:pPr>
-    </w:p>
-    <w:p/>
-    <w:p>
-      <w:pPr>
-        <w:rPr>
-          <w:lang w:val="ru-RU"/>
-        </w:rPr>
-      </w:pPr>
       <w:r>
         <w:rPr>
           <w:lang w:val="ru-RU"/>
         </w:rPr>
         <w:br w:type="page"/>
       </w:r>
-      <w:r>
-        <w:rPr>
-          <w:lang w:val="ru-RU"/>
+    </w:p>
+    <w:p>
+      <w:pPr>
+        <w:pStyle w:val="Heading1"/>
+        <w:rPr>
+          <w:rFonts w:ascii="Times New Roman" w:hAnsi="Times New Roman" w:cs="Times New Roman"/>
+          <w:sz w:val="28"/>
+          <w:szCs w:val="28"/>
+        </w:rPr>
+      </w:pPr>
+      <w:r>
+        <w:rPr>
+          <w:rFonts w:ascii="Times New Roman" w:hAnsi="Times New Roman" w:cs="Times New Roman"/>
+          <w:sz w:val="28"/>
+          <w:szCs w:val="28"/>
         </w:rPr>
         <w:lastRenderedPageBreak/>
-        <w:t xml:space="preserve"> </w:t>
-      </w:r>
-    </w:p>
-    <w:p>
-      <w:pPr>
-        <w:rPr>
-          <w:lang w:val="ru-RU"/>
-        </w:rPr>
-      </w:pPr>
-    </w:p>
-    <w:p/>
-    <w:p/>
+        <w:t>§MFRC522</w:t>
+      </w:r>
+    </w:p>
+    <w:p>
+      <w:pPr>
+        <w:rPr>
+          <w:lang w:val="ru-RU"/>
+        </w:rPr>
+      </w:pPr>
+    </w:p>
+    <w:p>
+      <w:pPr>
+        <w:rPr>
+          <w:lang w:val="ru-RU"/>
+        </w:rPr>
+      </w:pPr>
+    </w:p>
+    <w:p>
+      <w:pPr>
+        <w:rPr>
+          <w:lang w:val="ru-RU"/>
+        </w:rPr>
+      </w:pPr>
+      <w:r>
+        <w:rPr>
+          <w:rFonts w:ascii="Verdana" w:hAnsi="Verdana"/>
+          <w:sz w:val="27"/>
+          <w:szCs w:val="27"/>
+          <w:shd w:val="clear" w:color="auto" w:fill="FFFFFF"/>
+        </w:rPr>
+        <w:t>https</w:t>
+      </w:r>
+      <w:r>
+        <w:rPr>
+          <w:rFonts w:ascii="Verdana" w:hAnsi="Verdana"/>
+          <w:sz w:val="27"/>
+          <w:szCs w:val="27"/>
+          <w:shd w:val="clear" w:color="auto" w:fill="FFFFFF"/>
+          <w:lang w:val="ru-RU"/>
+        </w:rPr>
+        <w:t>://</w:t>
+      </w:r>
+      <w:proofErr w:type="spellStart"/>
+      <w:r>
+        <w:rPr>
+          <w:rFonts w:ascii="Verdana" w:hAnsi="Verdana"/>
+          <w:sz w:val="27"/>
+          <w:szCs w:val="27"/>
+          <w:shd w:val="clear" w:color="auto" w:fill="FFFFFF"/>
+        </w:rPr>
+        <w:t>github</w:t>
+      </w:r>
+      <w:proofErr w:type="spellEnd"/>
+      <w:r>
+        <w:rPr>
+          <w:rFonts w:ascii="Verdana" w:hAnsi="Verdana"/>
+          <w:sz w:val="27"/>
+          <w:szCs w:val="27"/>
+          <w:shd w:val="clear" w:color="auto" w:fill="FFFFFF"/>
+          <w:lang w:val="ru-RU"/>
+        </w:rPr>
+        <w:t>.</w:t>
+      </w:r>
+      <w:r>
+        <w:rPr>
+          <w:rFonts w:ascii="Verdana" w:hAnsi="Verdana"/>
+          <w:sz w:val="27"/>
+          <w:szCs w:val="27"/>
+          <w:shd w:val="clear" w:color="auto" w:fill="FFFFFF"/>
+        </w:rPr>
+        <w:t>com</w:t>
+      </w:r>
+      <w:r>
+        <w:rPr>
+          <w:rFonts w:ascii="Verdana" w:hAnsi="Verdana"/>
+          <w:sz w:val="27"/>
+          <w:szCs w:val="27"/>
+          <w:shd w:val="clear" w:color="auto" w:fill="FFFFFF"/>
+          <w:lang w:val="ru-RU"/>
+        </w:rPr>
+        <w:t>/</w:t>
+      </w:r>
+      <w:proofErr w:type="spellStart"/>
+      <w:r>
+        <w:rPr>
+          <w:rFonts w:ascii="Verdana" w:hAnsi="Verdana"/>
+          <w:sz w:val="27"/>
+          <w:szCs w:val="27"/>
+          <w:shd w:val="clear" w:color="auto" w:fill="FFFFFF"/>
+        </w:rPr>
+        <w:t>miguelbalboa</w:t>
+      </w:r>
+      <w:proofErr w:type="spellEnd"/>
+      <w:r>
+        <w:rPr>
+          <w:rFonts w:ascii="Verdana" w:hAnsi="Verdana"/>
+          <w:sz w:val="27"/>
+          <w:szCs w:val="27"/>
+          <w:shd w:val="clear" w:color="auto" w:fill="FFFFFF"/>
+          <w:lang w:val="ru-RU"/>
+        </w:rPr>
+        <w:t>/</w:t>
+      </w:r>
+      <w:proofErr w:type="spellStart"/>
+      <w:r>
+        <w:rPr>
+          <w:rFonts w:ascii="Verdana" w:hAnsi="Verdana"/>
+          <w:sz w:val="27"/>
+          <w:szCs w:val="27"/>
+          <w:shd w:val="clear" w:color="auto" w:fill="FFFFFF"/>
+        </w:rPr>
+        <w:t>rfid</w:t>
+      </w:r>
+      <w:proofErr w:type="spellEnd"/>
+    </w:p>
+    <w:tbl>
+      <w:tblPr>
+        <w:tblStyle w:val="TableGrid"/>
+        <w:tblW w:w="0" w:type="auto"/>
+        <w:tblLook w:val="04A0" w:firstRow="1" w:lastRow="0" w:firstColumn="1" w:lastColumn="0" w:noHBand="0" w:noVBand="1"/>
+      </w:tblPr>
+      <w:tblGrid>
+        <w:gridCol w:w="14696"/>
+      </w:tblGrid>
+      <w:tr>
+        <w:tc>
+          <w:tcPr>
+            <w:tcW w:w="14696" w:type="dxa"/>
+          </w:tcPr>
+          <w:p>
+            <w:pPr>
+              <w:rPr>
+                <w:lang w:eastAsia="en-US"/>
+              </w:rPr>
+            </w:pPr>
+            <w:r>
+              <w:rPr>
+                <w:lang w:eastAsia="en-US"/>
+              </w:rPr>
+              <w:t>#include &lt;</w:t>
+            </w:r>
+            <w:proofErr w:type="spellStart"/>
+            <w:r>
+              <w:rPr>
+                <w:lang w:eastAsia="en-US"/>
+              </w:rPr>
+              <w:t>SPI.h</w:t>
+            </w:r>
+            <w:proofErr w:type="spellEnd"/>
+            <w:r>
+              <w:rPr>
+                <w:lang w:eastAsia="en-US"/>
+              </w:rPr>
+              <w:t>&gt;</w:t>
+            </w:r>
+          </w:p>
+          <w:p>
+            <w:pPr>
+              <w:rPr>
+                <w:lang w:eastAsia="en-US"/>
+              </w:rPr>
+            </w:pPr>
+            <w:r>
+              <w:rPr>
+                <w:lang w:eastAsia="en-US"/>
+              </w:rPr>
+              <w:t>#include &lt;MFRC522.h&gt;</w:t>
+            </w:r>
+          </w:p>
+          <w:p>
+            <w:pPr>
+              <w:rPr>
+                <w:lang w:eastAsia="en-US"/>
+              </w:rPr>
+            </w:pPr>
+          </w:p>
+          <w:p>
+            <w:pPr>
+              <w:rPr>
+                <w:lang w:eastAsia="en-US"/>
+              </w:rPr>
+            </w:pPr>
+            <w:r>
+              <w:rPr>
+                <w:lang w:eastAsia="en-US"/>
+              </w:rPr>
+              <w:t>#define SS_PIN 10</w:t>
+            </w:r>
+          </w:p>
+          <w:p>
+            <w:pPr>
+              <w:rPr>
+                <w:lang w:eastAsia="en-US"/>
+              </w:rPr>
+            </w:pPr>
+            <w:r>
+              <w:rPr>
+                <w:lang w:eastAsia="en-US"/>
+              </w:rPr>
+              <w:t>#define RST_PIN 9</w:t>
+            </w:r>
+          </w:p>
+          <w:p>
+            <w:pPr>
+              <w:rPr>
+                <w:lang w:eastAsia="en-US"/>
+              </w:rPr>
+            </w:pPr>
+            <w:r>
+              <w:rPr>
+                <w:lang w:eastAsia="en-US"/>
+              </w:rPr>
+              <w:t xml:space="preserve">MFRC522 </w:t>
+            </w:r>
+            <w:proofErr w:type="gramStart"/>
+            <w:r>
+              <w:rPr>
+                <w:lang w:eastAsia="en-US"/>
+              </w:rPr>
+              <w:t>mfrc522(</w:t>
+            </w:r>
+            <w:proofErr w:type="gramEnd"/>
+            <w:r>
+              <w:rPr>
+                <w:lang w:eastAsia="en-US"/>
+              </w:rPr>
+              <w:t>SS_PIN, RST_PIN);</w:t>
+            </w:r>
+            <w:r>
+              <w:rPr>
+                <w:lang w:eastAsia="en-US"/>
+              </w:rPr>
+              <w:tab/>
+              <w:t>// Create MFRC522 instance.</w:t>
+            </w:r>
+          </w:p>
+          <w:p>
+            <w:pPr>
+              <w:rPr>
+                <w:lang w:eastAsia="en-US"/>
+              </w:rPr>
+            </w:pPr>
+          </w:p>
+          <w:p>
+            <w:pPr>
+              <w:rPr>
+                <w:lang w:eastAsia="en-US"/>
+              </w:rPr>
+            </w:pPr>
+            <w:r>
+              <w:rPr>
+                <w:lang w:eastAsia="en-US"/>
+              </w:rPr>
+              <w:t>void setup() {</w:t>
+            </w:r>
+          </w:p>
+          <w:p>
+            <w:pPr>
+              <w:rPr>
+                <w:lang w:eastAsia="en-US"/>
+              </w:rPr>
+            </w:pPr>
+            <w:r>
+              <w:rPr>
+                <w:lang w:eastAsia="en-US"/>
+              </w:rPr>
+              <w:tab/>
+            </w:r>
+            <w:proofErr w:type="spellStart"/>
+            <w:r>
+              <w:rPr>
+                <w:lang w:eastAsia="en-US"/>
+              </w:rPr>
+              <w:t>SPI.begin</w:t>
+            </w:r>
+            <w:proofErr w:type="spellEnd"/>
+            <w:r>
+              <w:rPr>
+                <w:lang w:eastAsia="en-US"/>
+              </w:rPr>
+              <w:t>();</w:t>
+            </w:r>
+            <w:r>
+              <w:rPr>
+                <w:lang w:eastAsia="en-US"/>
+              </w:rPr>
+              <w:tab/>
+            </w:r>
+            <w:r>
+              <w:rPr>
+                <w:lang w:eastAsia="en-US"/>
+              </w:rPr>
+              <w:tab/>
+            </w:r>
+            <w:r>
+              <w:rPr>
+                <w:lang w:eastAsia="en-US"/>
+              </w:rPr>
+              <w:tab/>
+              <w:t xml:space="preserve">// </w:t>
+            </w:r>
+            <w:proofErr w:type="spellStart"/>
+            <w:r>
+              <w:rPr>
+                <w:lang w:eastAsia="en-US"/>
+              </w:rPr>
+              <w:t>Init</w:t>
+            </w:r>
+            <w:proofErr w:type="spellEnd"/>
+            <w:r>
+              <w:rPr>
+                <w:lang w:eastAsia="en-US"/>
+              </w:rPr>
+              <w:t xml:space="preserve"> SPI bus</w:t>
+            </w:r>
+          </w:p>
+          <w:p>
+            <w:pPr>
+              <w:rPr>
+                <w:lang w:eastAsia="en-US"/>
+              </w:rPr>
+            </w:pPr>
+            <w:bookmarkStart w:id="0" w:name="_GoBack"/>
+            <w:bookmarkEnd w:id="0"/>
+            <w:r>
+              <w:rPr>
+                <w:lang w:eastAsia="en-US"/>
+              </w:rPr>
+              <w:tab/>
+              <w:t>mfrc522.PCD_Init();</w:t>
+            </w:r>
+            <w:r>
+              <w:rPr>
+                <w:lang w:eastAsia="en-US"/>
+              </w:rPr>
+              <w:tab/>
+              <w:t xml:space="preserve">// </w:t>
+            </w:r>
+            <w:proofErr w:type="spellStart"/>
+            <w:r>
+              <w:rPr>
+                <w:lang w:eastAsia="en-US"/>
+              </w:rPr>
+              <w:t>Init</w:t>
+            </w:r>
+            <w:proofErr w:type="spellEnd"/>
+            <w:r>
+              <w:rPr>
+                <w:lang w:eastAsia="en-US"/>
+              </w:rPr>
+              <w:t xml:space="preserve"> MFRC522 card</w:t>
+            </w:r>
+          </w:p>
+          <w:p>
+            <w:pPr>
+              <w:rPr>
+                <w:lang w:eastAsia="en-US"/>
+              </w:rPr>
+            </w:pPr>
+            <w:r>
+              <w:rPr>
+                <w:lang w:eastAsia="en-US"/>
+              </w:rPr>
+              <w:tab/>
+            </w:r>
+            <w:proofErr w:type="spellStart"/>
+            <w:proofErr w:type="gramStart"/>
+            <w:r>
+              <w:rPr>
+                <w:lang w:eastAsia="en-US"/>
+              </w:rPr>
+              <w:t>Serial.println</w:t>
+            </w:r>
+            <w:proofErr w:type="spellEnd"/>
+            <w:r>
+              <w:rPr>
+                <w:lang w:eastAsia="en-US"/>
+              </w:rPr>
+              <w:t>(</w:t>
+            </w:r>
+            <w:proofErr w:type="gramEnd"/>
+            <w:r>
+              <w:rPr>
+                <w:lang w:eastAsia="en-US"/>
+              </w:rPr>
+              <w:t>"Scan PICC to see UID and type...");</w:t>
+            </w:r>
+          </w:p>
+          <w:p>
+            <w:pPr>
+              <w:rPr>
+                <w:lang w:eastAsia="en-US"/>
+              </w:rPr>
+            </w:pPr>
+            <w:r>
+              <w:rPr>
+                <w:lang w:eastAsia="en-US"/>
+              </w:rPr>
+              <w:t>}</w:t>
+            </w:r>
+          </w:p>
+          <w:p>
+            <w:pPr>
+              <w:rPr>
+                <w:lang w:eastAsia="en-US"/>
+              </w:rPr>
+            </w:pPr>
+          </w:p>
+          <w:p>
+            <w:pPr>
+              <w:rPr>
+                <w:lang w:eastAsia="en-US"/>
+              </w:rPr>
+            </w:pPr>
+            <w:r>
+              <w:rPr>
+                <w:lang w:eastAsia="en-US"/>
+              </w:rPr>
+              <w:t>void loop() {</w:t>
+            </w:r>
+          </w:p>
+          <w:p>
+            <w:pPr>
+              <w:rPr>
+                <w:lang w:eastAsia="en-US"/>
+              </w:rPr>
+            </w:pPr>
+            <w:r>
+              <w:rPr>
+                <w:lang w:eastAsia="en-US"/>
+              </w:rPr>
+              <w:tab/>
+              <w:t>// Look for new cards</w:t>
+            </w:r>
+          </w:p>
+          <w:p>
+            <w:pPr>
+              <w:rPr>
+                <w:lang w:eastAsia="en-US"/>
+              </w:rPr>
+            </w:pPr>
+            <w:r>
+              <w:rPr>
+                <w:lang w:eastAsia="en-US"/>
+              </w:rPr>
+              <w:tab/>
+              <w:t>if ( ! mfrc522.PICC_IsNewCardPresent()) {</w:t>
+            </w:r>
+          </w:p>
+          <w:p>
+            <w:pPr>
+              <w:rPr>
+                <w:lang w:eastAsia="en-US"/>
+              </w:rPr>
+            </w:pPr>
+            <w:r>
+              <w:rPr>
+                <w:lang w:eastAsia="en-US"/>
+              </w:rPr>
+              <w:tab/>
+            </w:r>
+            <w:r>
+              <w:rPr>
+                <w:lang w:eastAsia="en-US"/>
+              </w:rPr>
+              <w:tab/>
+              <w:t>return;</w:t>
+            </w:r>
+          </w:p>
+          <w:p>
+            <w:pPr>
+              <w:rPr>
+                <w:lang w:eastAsia="en-US"/>
+              </w:rPr>
+            </w:pPr>
+            <w:r>
+              <w:rPr>
+                <w:lang w:eastAsia="en-US"/>
+              </w:rPr>
+              <w:tab/>
+              <w:t>}</w:t>
+            </w:r>
+          </w:p>
+          <w:p>
+            <w:pPr>
+              <w:rPr>
+                <w:lang w:eastAsia="en-US"/>
+              </w:rPr>
+            </w:pPr>
+          </w:p>
+          <w:p>
+            <w:pPr>
+              <w:rPr>
+                <w:lang w:eastAsia="en-US"/>
+              </w:rPr>
+            </w:pPr>
+            <w:r>
+              <w:rPr>
+                <w:lang w:eastAsia="en-US"/>
+              </w:rPr>
+              <w:tab/>
+              <w:t>// Select one of the cards</w:t>
+            </w:r>
+          </w:p>
+          <w:p>
+            <w:pPr>
+              <w:rPr>
+                <w:lang w:eastAsia="en-US"/>
+              </w:rPr>
+            </w:pPr>
+            <w:r>
+              <w:rPr>
+                <w:lang w:eastAsia="en-US"/>
+              </w:rPr>
+              <w:tab/>
+              <w:t>if ( ! mfrc522.PICC_ReadCardSerial()) {</w:t>
+            </w:r>
+          </w:p>
+          <w:p>
+            <w:pPr>
+              <w:rPr>
+                <w:lang w:eastAsia="en-US"/>
+              </w:rPr>
+            </w:pPr>
+            <w:r>
+              <w:rPr>
+                <w:lang w:eastAsia="en-US"/>
+              </w:rPr>
+              <w:tab/>
+            </w:r>
+            <w:r>
+              <w:rPr>
+                <w:lang w:eastAsia="en-US"/>
+              </w:rPr>
+              <w:tab/>
+              <w:t>return;</w:t>
+            </w:r>
+          </w:p>
+          <w:p>
+            <w:pPr>
+              <w:rPr>
+                <w:lang w:eastAsia="en-US"/>
+              </w:rPr>
+            </w:pPr>
+            <w:r>
+              <w:rPr>
+                <w:lang w:eastAsia="en-US"/>
+              </w:rPr>
+              <w:tab/>
+              <w:t>}</w:t>
+            </w:r>
+          </w:p>
+          <w:p>
+            <w:pPr>
+              <w:rPr>
+                <w:lang w:eastAsia="en-US"/>
+              </w:rPr>
+            </w:pPr>
+          </w:p>
+          <w:p>
+            <w:pPr>
+              <w:rPr>
+                <w:lang w:eastAsia="en-US"/>
+              </w:rPr>
+            </w:pPr>
+            <w:r>
+              <w:rPr>
+                <w:lang w:eastAsia="en-US"/>
+              </w:rPr>
+              <w:tab/>
+              <w:t xml:space="preserve">// Dump debug info about the card. </w:t>
+            </w:r>
+            <w:proofErr w:type="spellStart"/>
+            <w:r>
+              <w:rPr>
+                <w:lang w:eastAsia="en-US"/>
+              </w:rPr>
+              <w:t>PICC_</w:t>
+            </w:r>
+            <w:proofErr w:type="gramStart"/>
+            <w:r>
+              <w:rPr>
+                <w:lang w:eastAsia="en-US"/>
+              </w:rPr>
+              <w:t>HaltA</w:t>
+            </w:r>
+            <w:proofErr w:type="spellEnd"/>
+            <w:r>
+              <w:rPr>
+                <w:lang w:eastAsia="en-US"/>
+              </w:rPr>
+              <w:t>(</w:t>
+            </w:r>
+            <w:proofErr w:type="gramEnd"/>
+            <w:r>
+              <w:rPr>
+                <w:lang w:eastAsia="en-US"/>
+              </w:rPr>
+              <w:t>) is automatically called.</w:t>
+            </w:r>
+          </w:p>
+          <w:p>
+            <w:pPr>
+              <w:rPr>
+                <w:lang w:eastAsia="en-US"/>
+              </w:rPr>
+            </w:pPr>
+            <w:r>
+              <w:rPr>
+                <w:lang w:eastAsia="en-US"/>
+              </w:rPr>
+              <w:tab/>
+              <w:t>mfrc522.PICC_DumpToSerial(&amp;(mfrc522.uid));</w:t>
+            </w:r>
+          </w:p>
+          <w:p>
+            <w:pPr>
+              <w:rPr>
+                <w:lang w:eastAsia="en-US"/>
+              </w:rPr>
+            </w:pPr>
+            <w:r>
+              <w:rPr>
+                <w:lang w:eastAsia="en-US"/>
+              </w:rPr>
+              <w:t>}</w:t>
+            </w:r>
+          </w:p>
+          <w:p>
+            <w:pPr>
+              <w:rPr>
+                <w:lang w:val="ru-RU"/>
+              </w:rPr>
+            </w:pPr>
+          </w:p>
+          <w:p>
+            <w:pPr>
+              <w:rPr>
+                <w:lang w:val="ru-RU"/>
+              </w:rPr>
+            </w:pPr>
+          </w:p>
+          <w:p>
+            <w:pPr>
+              <w:rPr>
+                <w:lang w:val="ru-RU"/>
+              </w:rPr>
+            </w:pPr>
+          </w:p>
+          <w:p>
+            <w:pPr>
+              <w:rPr>
+                <w:lang w:val="ru-RU"/>
+              </w:rPr>
+            </w:pPr>
+          </w:p>
+        </w:tc>
+      </w:tr>
+    </w:tbl>
+    <w:p>
+      <w:pPr>
+        <w:rPr>
+          <w:lang w:val="ru-RU"/>
+        </w:rPr>
+      </w:pPr>
+    </w:p>
+    <w:p>
+      <w:pPr>
+        <w:rPr>
+          <w:lang w:val="ru-RU"/>
+        </w:rPr>
+      </w:pPr>
+    </w:p>
+    <w:p>
+      <w:pPr>
+        <w:rPr>
+          <w:lang w:val="ru-RU"/>
+        </w:rPr>
+      </w:pPr>
+    </w:p>
+    <w:p>
+      <w:pPr>
+        <w:rPr>
+          <w:lang w:val="ru-RU"/>
+        </w:rPr>
+      </w:pPr>
+    </w:p>
+    <w:p>
+      <w:pPr>
+        <w:rPr>
+          <w:lang w:val="ru-RU"/>
+        </w:rPr>
+      </w:pPr>
+    </w:p>
+    <w:p>
+      <w:pPr>
+        <w:rPr>
+          <w:lang w:val="ru-RU"/>
+        </w:rPr>
+      </w:pPr>
+    </w:p>
     <w:sectPr>
       <w:headerReference w:type="even" r:id="rId9"/>
       <w:headerReference w:type="default" r:id="rId10"/>
@@ -4211,7 +5447,7 @@
         <w:rStyle w:val="PageNumber"/>
         <w:noProof/>
       </w:rPr>
-      <w:t>2</w:t>
+      <w:t>12</w:t>
     </w:r>
     <w:r>
       <w:rPr>
@@ -4319,7 +5555,7 @@
         <w:rStyle w:val="PageNumber"/>
         <w:noProof/>
       </w:rPr>
-      <w:t>2</w:t>
+      <w:t>12</w:t>
     </w:r>
     <w:r>
       <w:rPr>
@@ -4894,11 +6130,15 @@
   </w:style>
   <w:style w:type="character" w:default="1" w:styleId="DefaultParagraphFont">
     <w:name w:val="Default Paragraph Font"/>
+    <w:uiPriority w:val="1"/>
     <w:semiHidden/>
+    <w:unhideWhenUsed/>
   </w:style>
   <w:style w:type="table" w:default="1" w:styleId="TableNormal">
     <w:name w:val="Normal Table"/>
+    <w:uiPriority w:val="99"/>
     <w:semiHidden/>
+    <w:unhideWhenUsed/>
     <w:tblPr>
       <w:tblInd w:w="0" w:type="dxa"/>
       <w:tblCellMar>
@@ -4911,7 +6151,9 @@
   </w:style>
   <w:style w:type="numbering" w:default="1" w:styleId="NoList">
     <w:name w:val="No List"/>
+    <w:uiPriority w:val="99"/>
     <w:semiHidden/>
+    <w:unhideWhenUsed/>
   </w:style>
   <w:style w:type="paragraph" w:styleId="Header">
     <w:name w:val="header"/>
@@ -4978,6 +6220,64 @@
     <w:name w:val="apple-converted-space"/>
     <w:basedOn w:val="DefaultParagraphFont"/>
     <w:rsid w:val="007D136E"/>
+  </w:style>
+  <w:style w:type="character" w:styleId="Hyperlink">
+    <w:name w:val="Hyperlink"/>
+    <w:basedOn w:val="DefaultParagraphFont"/>
+    <w:uiPriority w:val="99"/>
+    <w:semiHidden/>
+    <w:unhideWhenUsed/>
+    <w:rsid w:val="006464FA"/>
+    <w:rPr>
+      <w:color w:val="0000FF"/>
+      <w:u w:val="single"/>
+    </w:rPr>
+  </w:style>
+  <w:style w:type="paragraph" w:styleId="HTMLPreformatted">
+    <w:name w:val="HTML Preformatted"/>
+    <w:basedOn w:val="Normal"/>
+    <w:link w:val="HTMLPreformattedChar"/>
+    <w:uiPriority w:val="99"/>
+    <w:semiHidden/>
+    <w:unhideWhenUsed/>
+    <w:rsid w:val="006464FA"/>
+    <w:pPr>
+      <w:tabs>
+        <w:tab w:val="left" w:pos="916"/>
+        <w:tab w:val="left" w:pos="1832"/>
+        <w:tab w:val="left" w:pos="2748"/>
+        <w:tab w:val="left" w:pos="3664"/>
+        <w:tab w:val="left" w:pos="4580"/>
+        <w:tab w:val="left" w:pos="5496"/>
+        <w:tab w:val="left" w:pos="6412"/>
+        <w:tab w:val="left" w:pos="7328"/>
+        <w:tab w:val="left" w:pos="8244"/>
+        <w:tab w:val="left" w:pos="9160"/>
+        <w:tab w:val="left" w:pos="10076"/>
+        <w:tab w:val="left" w:pos="10992"/>
+        <w:tab w:val="left" w:pos="11908"/>
+        <w:tab w:val="left" w:pos="12824"/>
+        <w:tab w:val="left" w:pos="13740"/>
+        <w:tab w:val="left" w:pos="14656"/>
+      </w:tabs>
+    </w:pPr>
+    <w:rPr>
+      <w:rFonts w:ascii="Courier New" w:eastAsia="Times New Roman" w:hAnsi="Courier New" w:cs="Courier New"/>
+      <w:sz w:val="20"/>
+      <w:szCs w:val="20"/>
+      <w:lang w:eastAsia="en-US"/>
+    </w:rPr>
+  </w:style>
+  <w:style w:type="character" w:customStyle="1" w:styleId="HTMLPreformattedChar">
+    <w:name w:val="HTML Preformatted Char"/>
+    <w:basedOn w:val="DefaultParagraphFont"/>
+    <w:link w:val="HTMLPreformatted"/>
+    <w:uiPriority w:val="99"/>
+    <w:semiHidden/>
+    <w:rsid w:val="006464FA"/>
+    <w:rPr>
+      <w:rFonts w:ascii="Courier New" w:eastAsia="Times New Roman" w:hAnsi="Courier New" w:cs="Courier New"/>
+    </w:rPr>
   </w:style>
 </w:styles>
 </file>

</xml_diff>

<commit_message>
added article about USB to HANDBOOK
</commit_message>
<xml_diff>
--- a/Docs/RF2 handbook.docx
+++ b/Docs/RF2 handbook.docx
@@ -97,28 +97,12 @@
     </w:p>
     <w:p>
       <w:r>
-        <w:t>Maximum capacity   (</w:t>
-      </w:r>
-      <w:proofErr w:type="spellStart"/>
-      <w:r>
-        <w:t>Emax</w:t>
-      </w:r>
-      <w:proofErr w:type="spellEnd"/>
-      <w:r>
-        <w:t>) 300 / 500 kg / 1 / 2.5 / 5 / 7.5 / 10 / 20 t</w:t>
-      </w:r>
-    </w:p>
-    <w:p>
-      <w:r>
-        <w:t>Rated characteristic value   (</w:t>
-      </w:r>
-      <w:proofErr w:type="spellStart"/>
-      <w:r>
-        <w:t>Cnom</w:t>
-      </w:r>
-      <w:proofErr w:type="spellEnd"/>
-      <w:r>
-        <w:t>) 2 mV / V</w:t>
+        <w:t>Maximum capacity   (Emax) 300 / 500 kg / 1 / 2.5 / 5 / 7.5 / 10 / 20 t</w:t>
+      </w:r>
+    </w:p>
+    <w:p>
+      <w:r>
+        <w:t>Rated characteristic value   (Cnom) 2 mV / V</w:t>
       </w:r>
     </w:p>
     <w:p>
@@ -138,13 +122,8 @@
     </w:p>
     <w:p>
       <w:r>
-        <w:t xml:space="preserve">Zero signal tolerance &lt;1 % of </w:t>
-      </w:r>
-      <w:proofErr w:type="spellStart"/>
-      <w:r>
-        <w:t>Cnom</w:t>
-      </w:r>
-      <w:proofErr w:type="spellEnd"/>
+        <w:t>Zero signal tolerance &lt;1 % of Cnom</w:t>
+      </w:r>
     </w:p>
     <w:p>
       <w:r>
@@ -341,19 +320,11 @@
           <w:lang w:val="ru-RU"/>
         </w:rPr>
       </w:pPr>
-      <w:proofErr w:type="gramStart"/>
-      <w:r>
-        <w:rPr>
-          <w:lang w:val="ru-RU"/>
-        </w:rPr>
-        <w:t>например</w:t>
-      </w:r>
-      <w:proofErr w:type="gramEnd"/>
-      <w:r>
-        <w:rPr>
-          <w:lang w:val="ru-RU"/>
-        </w:rPr>
-        <w:t xml:space="preserve"> перед включением всегда делать холостой проход и сравнивать с </w:t>
+      <w:r>
+        <w:rPr>
+          <w:lang w:val="ru-RU"/>
+        </w:rPr>
+        <w:t xml:space="preserve">например перед включением всегда делать холостой проход и сравнивать с </w:t>
       </w:r>
       <w:r>
         <w:rPr>
@@ -711,7 +682,6 @@
       <w:r>
         <w:br w:type="page"/>
       </w:r>
-      <w:proofErr w:type="spellStart"/>
       <w:r>
         <w:rPr>
           <w:rFonts w:ascii="Times New Roman" w:hAnsi="Times New Roman" w:cs="Times New Roman"/>
@@ -720,29 +690,8 @@
           <w:lang w:val="ru-RU"/>
         </w:rPr>
         <w:lastRenderedPageBreak/>
-        <w:t>Абсолюдный</w:t>
-      </w:r>
-      <w:proofErr w:type="spellEnd"/>
-      <w:r>
-        <w:rPr>
-          <w:rFonts w:ascii="Times New Roman" w:hAnsi="Times New Roman" w:cs="Times New Roman"/>
-          <w:sz w:val="28"/>
-          <w:szCs w:val="28"/>
-          <w:lang w:val="ru-RU"/>
-        </w:rPr>
-        <w:t xml:space="preserve"> </w:t>
-      </w:r>
-      <w:proofErr w:type="spellStart"/>
-      <w:r>
-        <w:rPr>
-          <w:rFonts w:ascii="Times New Roman" w:hAnsi="Times New Roman" w:cs="Times New Roman"/>
-          <w:sz w:val="28"/>
-          <w:szCs w:val="28"/>
-          <w:lang w:val="ru-RU"/>
-        </w:rPr>
-        <w:t>энкодер</w:t>
-      </w:r>
-      <w:proofErr w:type="spellEnd"/>
+        <w:t>Абсолюдный энкодер</w:t>
+      </w:r>
     </w:p>
     <w:p/>
     <w:p>
@@ -815,15 +764,7 @@
     </w:p>
     <w:p>
       <w:r>
-        <w:t>T = 1</w:t>
-      </w:r>
-      <w:proofErr w:type="gramStart"/>
-      <w:r>
-        <w:t>..11us</w:t>
-      </w:r>
-      <w:proofErr w:type="gramEnd"/>
-      <w:r>
-        <w:t xml:space="preserve"> =&gt; f = 91kHz...1MHz</w:t>
+        <w:t>T = 1..11us =&gt; f = 91kHz...1MHz</w:t>
       </w:r>
     </w:p>
     <w:p>
@@ -916,31 +857,13 @@
     <w:p>
       <w:r>
         <w:tab/>
-      </w:r>
-      <w:proofErr w:type="spellStart"/>
-      <w:proofErr w:type="gramStart"/>
-      <w:r>
-        <w:t>clk</w:t>
-      </w:r>
-      <w:proofErr w:type="spellEnd"/>
-      <w:proofErr w:type="gramEnd"/>
-      <w:r>
-        <w:t xml:space="preserve"> 1110101010</w:t>
+        <w:t>clk 1110101010</w:t>
       </w:r>
     </w:p>
     <w:p>
       <w:r>
         <w:tab/>
-      </w:r>
-      <w:proofErr w:type="spellStart"/>
-      <w:proofErr w:type="gramStart"/>
-      <w:r>
-        <w:t>dat</w:t>
-      </w:r>
-      <w:proofErr w:type="spellEnd"/>
-      <w:proofErr w:type="gramEnd"/>
-      <w:r>
-        <w:t xml:space="preserve"> 1111xxyyzz</w:t>
+        <w:t>dat 1111xxyyzz</w:t>
       </w:r>
     </w:p>
     <w:p>
@@ -1016,21 +939,7 @@
         <w:rPr>
           <w:lang w:val="ru-RU"/>
         </w:rPr>
-        <w:t xml:space="preserve">экранированный </w:t>
-      </w:r>
-      <w:proofErr w:type="spellStart"/>
-      <w:r>
-        <w:rPr>
-          <w:lang w:val="ru-RU"/>
-        </w:rPr>
-        <w:t>патч</w:t>
-      </w:r>
-      <w:proofErr w:type="spellEnd"/>
-      <w:r>
-        <w:rPr>
-          <w:lang w:val="ru-RU"/>
-        </w:rPr>
-        <w:t xml:space="preserve">-корд кат.6, </w:t>
+        <w:t xml:space="preserve">экранированный патч-корд кат.6, </w:t>
       </w:r>
       <w:r>
         <w:t>NIKOMAX</w:t>
@@ -1049,13 +958,9 @@
           <w:lang w:val="ru-RU"/>
         </w:rPr>
       </w:pPr>
-      <w:proofErr w:type="spellStart"/>
-      <w:proofErr w:type="gramStart"/>
       <w:r>
         <w:t>modbus</w:t>
       </w:r>
-      <w:proofErr w:type="spellEnd"/>
-      <w:proofErr w:type="gramEnd"/>
       <w:r>
         <w:rPr>
           <w:lang w:val="ru-RU"/>
@@ -1081,49 +986,23 @@
     </w:p>
     <w:p>
       <w:r>
-        <w:t xml:space="preserve">The following Modbus commands </w:t>
-      </w:r>
-      <w:proofErr w:type="gramStart"/>
-      <w:r>
-        <w:t>are supported</w:t>
-      </w:r>
-      <w:proofErr w:type="gramEnd"/>
-      <w:r>
-        <w:t xml:space="preserve">: </w:t>
-      </w:r>
-    </w:p>
-    <w:p>
-      <w:proofErr w:type="gramStart"/>
-      <w:r>
-        <w:t>read</w:t>
-      </w:r>
-      <w:proofErr w:type="gramEnd"/>
-      <w:r>
-        <w:t xml:space="preserve"> holding registers  3  Read process data (word by word) </w:t>
-      </w:r>
-    </w:p>
-    <w:p>
-      <w:proofErr w:type="gramStart"/>
-      <w:r>
-        <w:t>write</w:t>
-      </w:r>
-      <w:proofErr w:type="gramEnd"/>
-      <w:r>
-        <w:t xml:space="preserve"> multiple registers  16  Write process data (word by word)</w:t>
+        <w:t xml:space="preserve">The following Modbus commands are supported: </w:t>
+      </w:r>
+    </w:p>
+    <w:p>
+      <w:r>
+        <w:t xml:space="preserve">read holding registers  3  Read process data (word by word) </w:t>
+      </w:r>
+    </w:p>
+    <w:p>
+      <w:r>
+        <w:t>write multiple registers  16  Write process data (word by word)</w:t>
       </w:r>
     </w:p>
     <w:p/>
     <w:p>
       <w:r>
-        <w:t xml:space="preserve">As a Modbus/TCP user, the motor controller </w:t>
-      </w:r>
-      <w:proofErr w:type="gramStart"/>
-      <w:r>
-        <w:t>can be reached</w:t>
-      </w:r>
-      <w:proofErr w:type="gramEnd"/>
-      <w:r>
-        <w:t xml:space="preserve"> via the same IP address as also used by FCT.</w:t>
+        <w:t>As a Modbus/TCP user, the motor controller can be reached via the same IP address as also used by FCT.</w:t>
       </w:r>
     </w:p>
     <w:p/>
@@ -1284,25 +1163,7 @@
                 <w:bCs/>
                 <w:color w:val="008000"/>
               </w:rPr>
-              <w:t xml:space="preserve">Transaction Identifier: 2 bytes set by the Client to uniquely identify each request. </w:t>
-            </w:r>
-            <w:proofErr w:type="gramStart"/>
-            <w:r>
-              <w:rPr>
-                <w:b/>
-                <w:bCs/>
-                <w:color w:val="008000"/>
-              </w:rPr>
-              <w:t>These bytes are echoed by the Server</w:t>
-            </w:r>
-            <w:proofErr w:type="gramEnd"/>
-            <w:r>
-              <w:rPr>
-                <w:b/>
-                <w:bCs/>
-                <w:color w:val="008000"/>
-              </w:rPr>
-              <w:t xml:space="preserve"> since its responses may not be received in the same order as the requests.</w:t>
+              <w:t>Transaction Identifier: 2 bytes set by the Client to uniquely identify each request. These bytes are echoed by the Server since its responses may not be received in the same order as the requests.</w:t>
             </w:r>
           </w:p>
         </w:tc>
@@ -1418,25 +1279,7 @@
                 <w:sz w:val="27"/>
                 <w:szCs w:val="27"/>
               </w:rPr>
-              <w:t xml:space="preserve">The </w:t>
-            </w:r>
-            <w:proofErr w:type="spellStart"/>
-            <w:r>
-              <w:rPr>
-                <w:color w:val="000000"/>
-                <w:sz w:val="27"/>
-                <w:szCs w:val="27"/>
-              </w:rPr>
-              <w:t>SlaveID</w:t>
-            </w:r>
-            <w:proofErr w:type="spellEnd"/>
-            <w:r>
-              <w:rPr>
-                <w:color w:val="000000"/>
-                <w:sz w:val="27"/>
-                <w:szCs w:val="27"/>
-              </w:rPr>
-              <w:t xml:space="preserve"> Address</w:t>
+              <w:t>The SlaveID Address</w:t>
             </w:r>
           </w:p>
         </w:tc>
@@ -3359,36 +3202,12 @@
         </w:rPr>
       </w:pPr>
       <w:r>
-        <w:t xml:space="preserve">Record Torque Limitation CMMP 418 </w:t>
-      </w:r>
-      <w:proofErr w:type="gramStart"/>
-      <w:r>
-        <w:t>1</w:t>
-      </w:r>
-      <w:proofErr w:type="gramEnd"/>
-      <w:r>
-        <w:t xml:space="preserve"> ... 250 uint32</w:t>
-      </w:r>
-    </w:p>
-    <w:p>
-      <w:r>
-        <w:t xml:space="preserve">Torque/current </w:t>
-      </w:r>
-      <w:proofErr w:type="spellStart"/>
-      <w:r>
-        <w:t>current</w:t>
-      </w:r>
-      <w:proofErr w:type="spellEnd"/>
-      <w:r>
-        <w:t xml:space="preserve"> limitation in Profile Position mode in </w:t>
-      </w:r>
-      <w:proofErr w:type="spellStart"/>
-      <w:r>
-        <w:t>mNm</w:t>
-      </w:r>
-      <w:proofErr w:type="spellEnd"/>
-      <w:r>
-        <w:t>.</w:t>
+        <w:t>Record Torque Limitation CMMP 418 1 ... 250 uint32</w:t>
+      </w:r>
+    </w:p>
+    <w:p>
+      <w:r>
+        <w:t>Torque/current current limitation in Profile Position mode in mNm.</w:t>
       </w:r>
     </w:p>
     <w:p/>
@@ -3399,15 +3218,7 @@
     </w:p>
     <w:p>
       <w:r>
-        <w:t>Torque limitation during direct Profile Velocity mode in unit of torque (</w:t>
-      </w:r>
-      <w:proofErr w:type="spellStart"/>
-      <w:r>
-        <w:t>mNm</w:t>
-      </w:r>
-      <w:proofErr w:type="spellEnd"/>
-      <w:r>
-        <w:t>).</w:t>
+        <w:t>Torque limitation during direct Profile Velocity mode in unit of torque (mNm).</w:t>
       </w:r>
     </w:p>
     <w:p/>
@@ -3418,28 +3229,12 @@
     </w:p>
     <w:p>
       <w:r>
-        <w:t xml:space="preserve">Max. </w:t>
-      </w:r>
-      <w:proofErr w:type="gramStart"/>
-      <w:r>
-        <w:t>torque</w:t>
-      </w:r>
-      <w:proofErr w:type="gramEnd"/>
-      <w:r>
-        <w:t xml:space="preserve"> during homing.</w:t>
-      </w:r>
-    </w:p>
-    <w:p>
-      <w:r>
-        <w:t xml:space="preserve">Specified as a multiple of the rated torque in </w:t>
-      </w:r>
-      <w:proofErr w:type="gramStart"/>
-      <w:r>
-        <w:t>%</w:t>
-      </w:r>
-      <w:proofErr w:type="gramEnd"/>
-      <w:r>
-        <w:t xml:space="preserve"> (see PNU 1036).</w:t>
+        <w:t>Max. torque during homing.</w:t>
+      </w:r>
+    </w:p>
+    <w:p>
+      <w:r>
+        <w:t>Specified as a multiple of the rated torque in % (see PNU 1036).</w:t>
       </w:r>
     </w:p>
     <w:p>
@@ -3448,23 +3243,13 @@
       </w:r>
     </w:p>
     <w:p>
-      <w:proofErr w:type="gramStart"/>
-      <w:r>
-        <w:t>value</w:t>
-      </w:r>
-      <w:proofErr w:type="gramEnd"/>
-      <w:r>
-        <w:t xml:space="preserve"> is reached, the drive identifies the stop (REF) and travels to the axis</w:t>
-      </w:r>
-    </w:p>
-    <w:p>
-      <w:proofErr w:type="gramStart"/>
-      <w:r>
-        <w:t>zero</w:t>
-      </w:r>
-      <w:proofErr w:type="gramEnd"/>
-      <w:r>
-        <w:t xml:space="preserve"> point.</w:t>
+      <w:r>
+        <w:t>value is reached, the drive identifies the stop (REF) and travels to the axis</w:t>
+      </w:r>
+    </w:p>
+    <w:p>
+      <w:r>
+        <w:t>zero point.</w:t>
       </w:r>
     </w:p>
     <w:p/>
@@ -3700,11 +3485,9 @@
             <w:tcW w:w="3708" w:type="dxa"/>
           </w:tcPr>
           <w:p>
-            <w:proofErr w:type="spellStart"/>
             <w:r>
               <w:t>Изометрическое</w:t>
             </w:r>
-            <w:proofErr w:type="spellEnd"/>
           </w:p>
         </w:tc>
         <w:tc>
@@ -3712,35 +3495,9 @@
             <w:tcW w:w="6300" w:type="dxa"/>
           </w:tcPr>
           <w:p>
-            <w:proofErr w:type="spellStart"/>
-            <w:r>
-              <w:t>длина</w:t>
-            </w:r>
-            <w:proofErr w:type="spellEnd"/>
-            <w:r>
-              <w:t xml:space="preserve"> </w:t>
-            </w:r>
-            <w:proofErr w:type="spellStart"/>
-            <w:r>
-              <w:t>мышцы</w:t>
-            </w:r>
-            <w:proofErr w:type="spellEnd"/>
-            <w:r>
-              <w:t xml:space="preserve"> </w:t>
-            </w:r>
-            <w:proofErr w:type="spellStart"/>
-            <w:r>
-              <w:t>не</w:t>
-            </w:r>
-            <w:proofErr w:type="spellEnd"/>
-            <w:r>
-              <w:t xml:space="preserve"> </w:t>
-            </w:r>
-            <w:proofErr w:type="spellStart"/>
-            <w:r>
-              <w:t>изменяется</w:t>
-            </w:r>
-            <w:proofErr w:type="spellEnd"/>
+            <w:r>
+              <w:t>длина мышцы не изменяется</w:t>
+            </w:r>
           </w:p>
         </w:tc>
       </w:tr>
@@ -3789,21 +3546,7 @@
               <w:rPr>
                 <w:lang w:val="ru-RU"/>
               </w:rPr>
-              <w:t xml:space="preserve">Ход механизма условно разбивается на шкалу </w:t>
-            </w:r>
-            <w:proofErr w:type="gramStart"/>
-            <w:r>
-              <w:rPr>
-                <w:lang w:val="ru-RU"/>
-              </w:rPr>
-              <w:t>0..</w:t>
-            </w:r>
-            <w:proofErr w:type="gramEnd"/>
-            <w:r>
-              <w:rPr>
-                <w:lang w:val="ru-RU"/>
-              </w:rPr>
-              <w:t>100%</w:t>
+              <w:t>Ход механизма условно разбивается на шкалу 0..100%</w:t>
             </w:r>
           </w:p>
           <w:p>
@@ -4078,7 +3821,6 @@
         </w:rPr>
         <w:br w:type="page"/>
       </w:r>
-      <w:proofErr w:type="spellStart"/>
       <w:r>
         <w:rPr>
           <w:rFonts w:ascii="Times New Roman" w:hAnsi="Times New Roman" w:cs="Times New Roman"/>
@@ -4089,7 +3831,6 @@
         <w:lastRenderedPageBreak/>
         <w:t>Актуаторы</w:t>
       </w:r>
-      <w:proofErr w:type="spellEnd"/>
     </w:p>
     <w:p>
       <w:pPr>
@@ -4171,16 +3912,49 @@
         <w:rPr>
           <w:lang w:val="ru-RU"/>
         </w:rPr>
+        <w:t xml:space="preserve"> коричнеый</w:t>
+      </w:r>
+      <w:r>
+        <w:rPr>
+          <w:lang w:val="ru-RU"/>
+        </w:rPr>
         <w:t xml:space="preserve"> </w:t>
       </w:r>
-      <w:proofErr w:type="spellStart"/>
-      <w:r>
-        <w:rPr>
-          <w:lang w:val="ru-RU"/>
-        </w:rPr>
-        <w:t>коричнеый</w:t>
-      </w:r>
-      <w:proofErr w:type="spellEnd"/>
+      <w:r>
+        <w:t>BROWN</w:t>
+      </w:r>
+    </w:p>
+    <w:p>
+      <w:pPr>
+        <w:rPr>
+          <w:lang w:val="ru-RU"/>
+        </w:rPr>
+      </w:pPr>
+      <w:r>
+        <w:rPr>
+          <w:lang w:val="ru-RU"/>
+        </w:rPr>
+        <w:t>3</w:t>
+      </w:r>
+    </w:p>
+    <w:p>
+      <w:pPr>
+        <w:rPr>
+          <w:lang w:val="ru-RU"/>
+        </w:rPr>
+      </w:pPr>
+      <w:r>
+        <w:rPr>
+          <w:lang w:val="ru-RU"/>
+        </w:rPr>
+        <w:t>4</w:t>
+      </w:r>
+      <w:r>
+        <w:rPr>
+          <w:lang w:val="ru-RU"/>
+        </w:rPr>
+        <w:t xml:space="preserve"> белый</w:t>
+      </w:r>
       <w:r>
         <w:rPr>
           <w:lang w:val="ru-RU"/>
@@ -4188,7 +3962,173 @@
         <w:t xml:space="preserve"> </w:t>
       </w:r>
       <w:r>
-        <w:t>BROWN</w:t>
+        <w:t>VIOLET</w:t>
+      </w:r>
+    </w:p>
+    <w:p>
+      <w:pPr>
+        <w:rPr>
+          <w:lang w:val="ru-RU"/>
+        </w:rPr>
+      </w:pPr>
+      <w:r>
+        <w:rPr>
+          <w:lang w:val="ru-RU"/>
+        </w:rPr>
+        <w:t>5</w:t>
+      </w:r>
+      <w:r>
+        <w:rPr>
+          <w:lang w:val="ru-RU"/>
+        </w:rPr>
+        <w:t xml:space="preserve"> желтый</w:t>
+      </w:r>
+      <w:r>
+        <w:rPr>
+          <w:lang w:val="ru-RU"/>
+        </w:rPr>
+        <w:t xml:space="preserve"> </w:t>
+      </w:r>
+      <w:r>
+        <w:t>WHITE</w:t>
+      </w:r>
+    </w:p>
+    <w:p>
+      <w:pPr>
+        <w:rPr>
+          <w:lang w:val="ru-RU"/>
+        </w:rPr>
+      </w:pPr>
+      <w:r>
+        <w:rPr>
+          <w:lang w:val="ru-RU"/>
+        </w:rPr>
+        <w:t>6</w:t>
+      </w:r>
+      <w:r>
+        <w:rPr>
+          <w:lang w:val="ru-RU"/>
+        </w:rPr>
+        <w:t xml:space="preserve"> черный</w:t>
+      </w:r>
+      <w:r>
+        <w:rPr>
+          <w:lang w:val="ru-RU"/>
+        </w:rPr>
+        <w:t xml:space="preserve"> </w:t>
+      </w:r>
+      <w:r>
+        <w:t>BLACK</w:t>
+      </w:r>
+    </w:p>
+    <w:p>
+      <w:pPr>
+        <w:rPr>
+          <w:lang w:val="ru-RU"/>
+        </w:rPr>
+      </w:pPr>
+      <w:r>
+        <w:rPr>
+          <w:lang w:val="ru-RU"/>
+        </w:rPr>
+        <w:t>7</w:t>
+      </w:r>
+    </w:p>
+    <w:p>
+      <w:pPr>
+        <w:rPr>
+          <w:lang w:val="ru-RU"/>
+        </w:rPr>
+      </w:pPr>
+    </w:p>
+    <w:p>
+      <w:pPr>
+        <w:rPr>
+          <w:lang w:val="ru-RU"/>
+        </w:rPr>
+      </w:pPr>
+    </w:p>
+    <w:p>
+      <w:pPr>
+        <w:rPr>
+          <w:lang w:val="ru-RU"/>
+        </w:rPr>
+      </w:pPr>
+    </w:p>
+    <w:p>
+      <w:pPr>
+        <w:rPr>
+          <w:lang w:val="ru-RU"/>
+        </w:rPr>
+      </w:pPr>
+      <w:r>
+        <w:rPr>
+          <w:lang w:val="ru-RU"/>
+        </w:rPr>
+        <w:t>Клеммники на плате</w:t>
+      </w:r>
+    </w:p>
+    <w:p>
+      <w:pPr>
+        <w:rPr>
+          <w:lang w:val="ru-RU"/>
+        </w:rPr>
+      </w:pPr>
+      <w:r>
+        <w:rPr>
+          <w:lang w:val="ru-RU"/>
+        </w:rPr>
+        <w:t>№1 - сигнальный</w:t>
+      </w:r>
+    </w:p>
+    <w:p>
+      <w:pPr>
+        <w:rPr>
+          <w:lang w:val="ru-RU"/>
+        </w:rPr>
+      </w:pPr>
+      <w:r>
+        <w:rPr>
+          <w:lang w:val="ru-RU"/>
+        </w:rPr>
+        <w:t xml:space="preserve">1 </w:t>
+      </w:r>
+      <w:r>
+        <w:t>GND</w:t>
+      </w:r>
+      <w:r>
+        <w:rPr>
+          <w:lang w:val="ru-RU"/>
+        </w:rPr>
+        <w:t xml:space="preserve"> черный</w:t>
+      </w:r>
+    </w:p>
+    <w:p>
+      <w:pPr>
+        <w:rPr>
+          <w:lang w:val="ru-RU"/>
+        </w:rPr>
+      </w:pPr>
+      <w:r>
+        <w:rPr>
+          <w:lang w:val="ru-RU"/>
+        </w:rPr>
+        <w:t>2</w:t>
+      </w:r>
+      <w:r>
+        <w:rPr>
+          <w:lang w:val="ru-RU"/>
+        </w:rPr>
+        <w:t xml:space="preserve"> 24</w:t>
+      </w:r>
+      <w:r>
+        <w:t>VDC</w:t>
+      </w:r>
+      <w:r>
+        <w:rPr>
+          <w:lang w:val="ru-RU"/>
+        </w:rPr>
+        <w:t xml:space="preserve"> желтый</w:t>
       </w:r>
     </w:p>
     <w:p>
@@ -4203,6 +4143,21 @@
         </w:rPr>
         <w:t>3</w:t>
       </w:r>
+      <w:r>
+        <w:rPr>
+          <w:lang w:val="ru-RU"/>
+        </w:rPr>
+        <w:t xml:space="preserve"> </w:t>
+      </w:r>
+      <w:r>
+        <w:t>ANALOG</w:t>
+      </w:r>
+      <w:r>
+        <w:rPr>
+          <w:lang w:val="ru-RU"/>
+        </w:rPr>
+        <w:t xml:space="preserve"> белый</w:t>
+      </w:r>
     </w:p>
     <w:p>
       <w:pPr>
@@ -4220,16 +4175,10 @@
         <w:rPr>
           <w:lang w:val="ru-RU"/>
         </w:rPr>
-        <w:t xml:space="preserve"> белый</w:t>
-      </w:r>
-      <w:r>
-        <w:rPr>
-          <w:lang w:val="ru-RU"/>
-        </w:rPr>
         <w:t xml:space="preserve"> </w:t>
       </w:r>
       <w:r>
-        <w:t>VIOLET</w:t>
+        <w:t>GND</w:t>
       </w:r>
     </w:p>
     <w:p>
@@ -4248,7 +4197,23 @@
         <w:rPr>
           <w:lang w:val="ru-RU"/>
         </w:rPr>
-        <w:t xml:space="preserve"> желтый</w:t>
+        <w:t xml:space="preserve"> 24</w:t>
+      </w:r>
+      <w:r>
+        <w:t>VDC</w:t>
+      </w:r>
+    </w:p>
+    <w:p>
+      <w:pPr>
+        <w:rPr>
+          <w:lang w:val="ru-RU"/>
+        </w:rPr>
+      </w:pPr>
+      <w:r>
+        <w:rPr>
+          <w:lang w:val="ru-RU"/>
+        </w:rPr>
+        <w:t>6</w:t>
       </w:r>
       <w:r>
         <w:rPr>
@@ -4257,125 +4222,65 @@
         <w:t xml:space="preserve"> </w:t>
       </w:r>
       <w:r>
-        <w:t>WHITE</w:t>
-      </w:r>
-    </w:p>
-    <w:p>
-      <w:pPr>
-        <w:rPr>
-          <w:lang w:val="ru-RU"/>
-        </w:rPr>
-      </w:pPr>
-      <w:r>
-        <w:rPr>
-          <w:lang w:val="ru-RU"/>
-        </w:rPr>
-        <w:t>6</w:t>
-      </w:r>
-      <w:r>
-        <w:rPr>
-          <w:lang w:val="ru-RU"/>
-        </w:rPr>
-        <w:t xml:space="preserve"> черный</w:t>
-      </w:r>
-      <w:r>
-        <w:rPr>
-          <w:lang w:val="ru-RU"/>
-        </w:rPr>
-        <w:t xml:space="preserve"> </w:t>
-      </w:r>
-      <w:r>
-        <w:t>BLACK</w:t>
-      </w:r>
-    </w:p>
-    <w:p>
-      <w:pPr>
-        <w:rPr>
-          <w:lang w:val="ru-RU"/>
-        </w:rPr>
-      </w:pPr>
-      <w:r>
-        <w:rPr>
-          <w:lang w:val="ru-RU"/>
-        </w:rPr>
-        <w:t>7</w:t>
-      </w:r>
-    </w:p>
-    <w:p>
-      <w:pPr>
-        <w:rPr>
-          <w:lang w:val="ru-RU"/>
-        </w:rPr>
-      </w:pPr>
-    </w:p>
-    <w:p>
-      <w:pPr>
-        <w:rPr>
-          <w:lang w:val="ru-RU"/>
-        </w:rPr>
-      </w:pPr>
-    </w:p>
-    <w:p>
-      <w:pPr>
-        <w:rPr>
-          <w:lang w:val="ru-RU"/>
-        </w:rPr>
-      </w:pPr>
-    </w:p>
-    <w:p>
-      <w:pPr>
-        <w:rPr>
-          <w:lang w:val="ru-RU"/>
-        </w:rPr>
-      </w:pPr>
-      <w:proofErr w:type="spellStart"/>
-      <w:r>
-        <w:rPr>
-          <w:lang w:val="ru-RU"/>
-        </w:rPr>
-        <w:t>Клеммники</w:t>
-      </w:r>
-      <w:proofErr w:type="spellEnd"/>
-      <w:r>
-        <w:rPr>
-          <w:lang w:val="ru-RU"/>
-        </w:rPr>
-        <w:t xml:space="preserve"> на плате</w:t>
-      </w:r>
-    </w:p>
-    <w:p>
-      <w:pPr>
-        <w:rPr>
-          <w:lang w:val="ru-RU"/>
-        </w:rPr>
-      </w:pPr>
-      <w:r>
-        <w:rPr>
-          <w:lang w:val="ru-RU"/>
-        </w:rPr>
-        <w:t>№1 - сигнальный</w:t>
-      </w:r>
-    </w:p>
-    <w:p>
-      <w:pPr>
-        <w:rPr>
-          <w:lang w:val="ru-RU"/>
-        </w:rPr>
-      </w:pPr>
-      <w:r>
-        <w:rPr>
-          <w:lang w:val="ru-RU"/>
-        </w:rPr>
-        <w:t xml:space="preserve">1 </w:t>
-      </w:r>
-      <w:r>
-        <w:t>GND</w:t>
-      </w:r>
-      <w:r>
-        <w:rPr>
-          <w:lang w:val="ru-RU"/>
-        </w:rPr>
-        <w:t xml:space="preserve"> черный</w:t>
+        <w:t>SIG</w:t>
+      </w:r>
+    </w:p>
+    <w:p>
+      <w:pPr>
+        <w:rPr>
+          <w:lang w:val="ru-RU"/>
+        </w:rPr>
+      </w:pPr>
+      <w:r>
+        <w:rPr>
+          <w:lang w:val="ru-RU"/>
+        </w:rPr>
+        <w:t>…</w:t>
+      </w:r>
+    </w:p>
+    <w:p>
+      <w:pPr>
+        <w:rPr>
+          <w:lang w:val="ru-RU"/>
+        </w:rPr>
+      </w:pPr>
+    </w:p>
+    <w:p>
+      <w:pPr>
+        <w:rPr>
+          <w:lang w:val="ru-RU"/>
+        </w:rPr>
+      </w:pPr>
+      <w:r>
+        <w:rPr>
+          <w:lang w:val="ru-RU"/>
+        </w:rPr>
+        <w:t>№2 - силовой</w:t>
+      </w:r>
+    </w:p>
+    <w:p>
+      <w:pPr>
+        <w:rPr>
+          <w:lang w:val="ru-RU"/>
+        </w:rPr>
+      </w:pPr>
+      <w:r>
+        <w:rPr>
+          <w:lang w:val="ru-RU"/>
+        </w:rPr>
+        <w:t>1</w:t>
+      </w:r>
+      <w:r>
+        <w:rPr>
+          <w:lang w:val="ru-RU"/>
+        </w:rPr>
+        <w:t xml:space="preserve"> + </w:t>
+      </w:r>
+      <w:r>
+        <w:rPr>
+          <w:lang w:val="ru-RU"/>
+        </w:rPr>
+        <w:t xml:space="preserve">коричневый </w:t>
       </w:r>
     </w:p>
     <w:p>
@@ -4394,16 +4299,13 @@
         <w:rPr>
           <w:lang w:val="ru-RU"/>
         </w:rPr>
-        <w:t xml:space="preserve"> 24</w:t>
-      </w:r>
-      <w:r>
-        <w:t>VDC</w:t>
-      </w:r>
-      <w:r>
-        <w:rPr>
-          <w:lang w:val="ru-RU"/>
-        </w:rPr>
-        <w:t xml:space="preserve"> желтый</w:t>
+        <w:t xml:space="preserve"> -</w:t>
+      </w:r>
+      <w:r>
+        <w:rPr>
+          <w:lang w:val="ru-RU"/>
+        </w:rPr>
+        <w:t xml:space="preserve"> синий</w:t>
       </w:r>
     </w:p>
     <w:p>
@@ -4422,16 +4324,7 @@
         <w:rPr>
           <w:lang w:val="ru-RU"/>
         </w:rPr>
-        <w:t xml:space="preserve"> </w:t>
-      </w:r>
-      <w:r>
-        <w:t>ANALOG</w:t>
-      </w:r>
-      <w:r>
-        <w:rPr>
-          <w:lang w:val="ru-RU"/>
-        </w:rPr>
-        <w:t xml:space="preserve"> белый</w:t>
+        <w:t xml:space="preserve"> +</w:t>
       </w:r>
     </w:p>
     <w:p>
@@ -4450,169 +4343,23 @@
         <w:rPr>
           <w:lang w:val="ru-RU"/>
         </w:rPr>
-        <w:t xml:space="preserve"> </w:t>
-      </w:r>
-      <w:r>
-        <w:t>GND</w:t>
-      </w:r>
-    </w:p>
-    <w:p>
-      <w:pPr>
-        <w:rPr>
-          <w:lang w:val="ru-RU"/>
-        </w:rPr>
-      </w:pPr>
-      <w:r>
-        <w:rPr>
-          <w:lang w:val="ru-RU"/>
-        </w:rPr>
-        <w:t>5</w:t>
-      </w:r>
-      <w:r>
-        <w:rPr>
-          <w:lang w:val="ru-RU"/>
-        </w:rPr>
-        <w:t xml:space="preserve"> 24</w:t>
-      </w:r>
-      <w:r>
-        <w:t>VDC</w:t>
-      </w:r>
-    </w:p>
-    <w:p>
-      <w:pPr>
-        <w:rPr>
-          <w:lang w:val="ru-RU"/>
-        </w:rPr>
-      </w:pPr>
-      <w:r>
-        <w:rPr>
-          <w:lang w:val="ru-RU"/>
-        </w:rPr>
-        <w:t>6</w:t>
-      </w:r>
-      <w:r>
-        <w:rPr>
-          <w:lang w:val="ru-RU"/>
-        </w:rPr>
-        <w:t xml:space="preserve"> </w:t>
-      </w:r>
-      <w:r>
-        <w:t>SIG</w:t>
-      </w:r>
-    </w:p>
-    <w:p>
-      <w:pPr>
-        <w:rPr>
-          <w:lang w:val="ru-RU"/>
-        </w:rPr>
-      </w:pPr>
-      <w:r>
-        <w:rPr>
-          <w:lang w:val="ru-RU"/>
-        </w:rPr>
-        <w:t>…</w:t>
-      </w:r>
-    </w:p>
-    <w:p>
-      <w:pPr>
-        <w:rPr>
-          <w:lang w:val="ru-RU"/>
-        </w:rPr>
-      </w:pPr>
-    </w:p>
-    <w:p>
-      <w:pPr>
-        <w:rPr>
-          <w:lang w:val="ru-RU"/>
-        </w:rPr>
-      </w:pPr>
-      <w:r>
-        <w:rPr>
-          <w:lang w:val="ru-RU"/>
-        </w:rPr>
-        <w:t>№2 - силовой</w:t>
-      </w:r>
-    </w:p>
-    <w:p>
-      <w:pPr>
-        <w:rPr>
-          <w:lang w:val="ru-RU"/>
-        </w:rPr>
-      </w:pPr>
-      <w:r>
-        <w:rPr>
-          <w:lang w:val="ru-RU"/>
-        </w:rPr>
-        <w:t>1</w:t>
-      </w:r>
-      <w:r>
-        <w:rPr>
-          <w:lang w:val="ru-RU"/>
-        </w:rPr>
-        <w:t xml:space="preserve"> + </w:t>
-      </w:r>
-      <w:r>
-        <w:rPr>
-          <w:lang w:val="ru-RU"/>
-        </w:rPr>
-        <w:t xml:space="preserve">коричневый </w:t>
-      </w:r>
-    </w:p>
-    <w:p>
-      <w:pPr>
-        <w:rPr>
-          <w:lang w:val="ru-RU"/>
-        </w:rPr>
-      </w:pPr>
-      <w:r>
-        <w:rPr>
-          <w:lang w:val="ru-RU"/>
-        </w:rPr>
-        <w:t>2</w:t>
-      </w:r>
-      <w:r>
-        <w:rPr>
-          <w:lang w:val="ru-RU"/>
-        </w:rPr>
         <w:t xml:space="preserve"> -</w:t>
       </w:r>
-      <w:r>
-        <w:rPr>
-          <w:lang w:val="ru-RU"/>
-        </w:rPr>
-        <w:t xml:space="preserve"> синий</w:t>
-      </w:r>
-    </w:p>
-    <w:p>
-      <w:r>
-        <w:rPr>
-          <w:lang w:val="ru-RU"/>
-        </w:rPr>
-        <w:t>3</w:t>
-      </w:r>
-      <w:r>
-        <w:t xml:space="preserve"> +</w:t>
-      </w:r>
-    </w:p>
-    <w:p>
-      <w:r>
-        <w:rPr>
-          <w:lang w:val="ru-RU"/>
-        </w:rPr>
-        <w:t>4</w:t>
-      </w:r>
-      <w:r>
-        <w:t xml:space="preserve"> -</w:t>
-      </w:r>
-    </w:p>
-    <w:p>
-      <w:pPr>
-        <w:rPr>
-          <w:lang w:val="ru-RU"/>
-        </w:rPr>
-      </w:pPr>
-    </w:p>
-    <w:p/>
+    </w:p>
+    <w:p>
+      <w:pPr>
+        <w:rPr>
+          <w:lang w:val="ru-RU"/>
+        </w:rPr>
+      </w:pPr>
+    </w:p>
+    <w:p>
+      <w:pPr>
+        <w:rPr>
+          <w:lang w:val="ru-RU"/>
+        </w:rPr>
+      </w:pPr>
+    </w:p>
     <w:p>
       <w:pPr>
         <w:rPr>
@@ -4633,6 +4380,7 @@
           <w:rFonts w:ascii="Times New Roman" w:hAnsi="Times New Roman" w:cs="Times New Roman"/>
           <w:sz w:val="28"/>
           <w:szCs w:val="28"/>
+          <w:lang w:val="ru-RU"/>
         </w:rPr>
       </w:pPr>
       <w:r>
@@ -4640,9 +4388,27 @@
           <w:rFonts w:ascii="Times New Roman" w:hAnsi="Times New Roman" w:cs="Times New Roman"/>
           <w:sz w:val="28"/>
           <w:szCs w:val="28"/>
+          <w:lang w:val="ru-RU"/>
         </w:rPr>
         <w:lastRenderedPageBreak/>
-        <w:t>§MFRC522</w:t>
+        <w:t>§</w:t>
+      </w:r>
+      <w:r>
+        <w:rPr>
+          <w:rFonts w:ascii="Times New Roman" w:hAnsi="Times New Roman" w:cs="Times New Roman"/>
+          <w:sz w:val="28"/>
+          <w:szCs w:val="28"/>
+        </w:rPr>
+        <w:t>MFRC</w:t>
+      </w:r>
+      <w:r>
+        <w:rPr>
+          <w:rFonts w:ascii="Times New Roman" w:hAnsi="Times New Roman" w:cs="Times New Roman"/>
+          <w:sz w:val="28"/>
+          <w:szCs w:val="28"/>
+          <w:lang w:val="ru-RU"/>
+        </w:rPr>
+        <w:t>522</w:t>
       </w:r>
     </w:p>
     <w:p>
@@ -4684,7 +4450,6 @@
         </w:rPr>
         <w:t>://</w:t>
       </w:r>
-      <w:proofErr w:type="spellStart"/>
       <w:r>
         <w:rPr>
           <w:rFonts w:ascii="Verdana" w:hAnsi="Verdana"/>
@@ -4694,7 +4459,6 @@
         </w:rPr>
         <w:t>github</w:t>
       </w:r>
-      <w:proofErr w:type="spellEnd"/>
       <w:r>
         <w:rPr>
           <w:rFonts w:ascii="Verdana" w:hAnsi="Verdana"/>
@@ -4724,7 +4488,6 @@
         </w:rPr>
         <w:t>/</w:t>
       </w:r>
-      <w:proofErr w:type="spellStart"/>
       <w:r>
         <w:rPr>
           <w:rFonts w:ascii="Verdana" w:hAnsi="Verdana"/>
@@ -4734,7 +4497,6 @@
         </w:rPr>
         <w:t>miguelbalboa</w:t>
       </w:r>
-      <w:proofErr w:type="spellEnd"/>
       <w:r>
         <w:rPr>
           <w:rFonts w:ascii="Verdana" w:hAnsi="Verdana"/>
@@ -4745,7 +4507,6 @@
         </w:rPr>
         <w:t>/</w:t>
       </w:r>
-      <w:proofErr w:type="spellStart"/>
       <w:r>
         <w:rPr>
           <w:rFonts w:ascii="Verdana" w:hAnsi="Verdana"/>
@@ -4755,7 +4516,6 @@
         </w:rPr>
         <w:t>rfid</w:t>
       </w:r>
-      <w:proofErr w:type="spellEnd"/>
     </w:p>
     <w:tbl>
       <w:tblPr>
@@ -4781,21 +4541,20 @@
               <w:rPr>
                 <w:lang w:eastAsia="en-US"/>
               </w:rPr>
-              <w:t>#include &lt;</w:t>
-            </w:r>
-            <w:proofErr w:type="spellStart"/>
-            <w:r>
+              <w:t>#include &lt;SPI.h&gt;</w:t>
+            </w:r>
+          </w:p>
+          <w:p>
+            <w:pPr>
               <w:rPr>
                 <w:lang w:eastAsia="en-US"/>
               </w:rPr>
-              <w:t>SPI.h</w:t>
-            </w:r>
-            <w:proofErr w:type="spellEnd"/>
+            </w:pPr>
             <w:r>
               <w:rPr>
                 <w:lang w:eastAsia="en-US"/>
               </w:rPr>
-              <w:t>&gt;</w:t>
+              <w:t>#include &lt;MFRC522.h&gt;</w:t>
             </w:r>
           </w:p>
           <w:p>
@@ -4804,19 +4563,19 @@
                 <w:lang w:eastAsia="en-US"/>
               </w:rPr>
             </w:pPr>
-            <w:r>
+          </w:p>
+          <w:p>
+            <w:pPr>
               <w:rPr>
                 <w:lang w:eastAsia="en-US"/>
               </w:rPr>
-              <w:t>#include &lt;MFRC522.h&gt;</w:t>
-            </w:r>
-          </w:p>
-          <w:p>
-            <w:pPr>
+            </w:pPr>
+            <w:r>
               <w:rPr>
                 <w:lang w:eastAsia="en-US"/>
               </w:rPr>
-            </w:pPr>
+              <w:t>#define SS_PIN 10</w:t>
+            </w:r>
           </w:p>
           <w:p>
             <w:pPr>
@@ -4828,7 +4587,7 @@
               <w:rPr>
                 <w:lang w:eastAsia="en-US"/>
               </w:rPr>
-              <w:t>#define SS_PIN 10</w:t>
+              <w:t>#define RST_PIN 9</w:t>
             </w:r>
           </w:p>
           <w:p>
@@ -4841,34 +4600,7 @@
               <w:rPr>
                 <w:lang w:eastAsia="en-US"/>
               </w:rPr>
-              <w:t>#define RST_PIN 9</w:t>
-            </w:r>
-          </w:p>
-          <w:p>
-            <w:pPr>
-              <w:rPr>
-                <w:lang w:eastAsia="en-US"/>
-              </w:rPr>
-            </w:pPr>
-            <w:r>
-              <w:rPr>
-                <w:lang w:eastAsia="en-US"/>
-              </w:rPr>
-              <w:t xml:space="preserve">MFRC522 </w:t>
-            </w:r>
-            <w:proofErr w:type="gramStart"/>
-            <w:r>
-              <w:rPr>
-                <w:lang w:eastAsia="en-US"/>
-              </w:rPr>
-              <w:t>mfrc522(</w:t>
-            </w:r>
-            <w:proofErr w:type="gramEnd"/>
-            <w:r>
-              <w:rPr>
-                <w:lang w:eastAsia="en-US"/>
-              </w:rPr>
-              <w:t>SS_PIN, RST_PIN);</w:t>
+              <w:t>MFRC522 mfrc522(SS_PIN, RST_PIN);</w:t>
             </w:r>
             <w:r>
               <w:rPr>
@@ -4909,63 +4641,34 @@
                 <w:lang w:eastAsia="en-US"/>
               </w:rPr>
               <w:tab/>
-            </w:r>
-            <w:proofErr w:type="spellStart"/>
+              <w:t>SPI.begin();</w:t>
+            </w:r>
             <w:r>
               <w:rPr>
                 <w:lang w:eastAsia="en-US"/>
               </w:rPr>
-              <w:t>SPI.begin</w:t>
-            </w:r>
-            <w:proofErr w:type="spellEnd"/>
+              <w:tab/>
+            </w:r>
             <w:r>
               <w:rPr>
                 <w:lang w:eastAsia="en-US"/>
               </w:rPr>
-              <w:t>();</w:t>
+              <w:tab/>
             </w:r>
             <w:r>
               <w:rPr>
                 <w:lang w:eastAsia="en-US"/>
               </w:rPr>
               <w:tab/>
-            </w:r>
-            <w:r>
+              <w:t>// Init SPI bus</w:t>
+            </w:r>
+          </w:p>
+          <w:p>
+            <w:pPr>
               <w:rPr>
                 <w:lang w:eastAsia="en-US"/>
               </w:rPr>
-              <w:tab/>
-            </w:r>
-            <w:r>
-              <w:rPr>
-                <w:lang w:eastAsia="en-US"/>
-              </w:rPr>
-              <w:tab/>
-              <w:t xml:space="preserve">// </w:t>
-            </w:r>
-            <w:proofErr w:type="spellStart"/>
-            <w:r>
-              <w:rPr>
-                <w:lang w:eastAsia="en-US"/>
-              </w:rPr>
-              <w:t>Init</w:t>
-            </w:r>
-            <w:proofErr w:type="spellEnd"/>
-            <w:r>
-              <w:rPr>
-                <w:lang w:eastAsia="en-US"/>
-              </w:rPr>
-              <w:t xml:space="preserve"> SPI bus</w:t>
-            </w:r>
-          </w:p>
-          <w:p>
-            <w:pPr>
-              <w:rPr>
-                <w:lang w:eastAsia="en-US"/>
-              </w:rPr>
-            </w:pPr>
-            <w:bookmarkStart w:id="0" w:name="_GoBack"/>
-            <w:bookmarkEnd w:id="0"/>
+            </w:pPr>
             <w:r>
               <w:rPr>
                 <w:lang w:eastAsia="en-US"/>
@@ -4978,56 +4681,21 @@
                 <w:lang w:eastAsia="en-US"/>
               </w:rPr>
               <w:tab/>
-              <w:t xml:space="preserve">// </w:t>
-            </w:r>
-            <w:proofErr w:type="spellStart"/>
-            <w:r>
+              <w:t>// Init MFRC522 card</w:t>
+            </w:r>
+          </w:p>
+          <w:p>
+            <w:pPr>
               <w:rPr>
                 <w:lang w:eastAsia="en-US"/>
               </w:rPr>
-              <w:t>Init</w:t>
-            </w:r>
-            <w:proofErr w:type="spellEnd"/>
+            </w:pPr>
             <w:r>
               <w:rPr>
                 <w:lang w:eastAsia="en-US"/>
               </w:rPr>
-              <w:t xml:space="preserve"> MFRC522 card</w:t>
-            </w:r>
-          </w:p>
-          <w:p>
-            <w:pPr>
-              <w:rPr>
-                <w:lang w:eastAsia="en-US"/>
-              </w:rPr>
-            </w:pPr>
-            <w:r>
-              <w:rPr>
-                <w:lang w:eastAsia="en-US"/>
-              </w:rPr>
               <w:tab/>
-            </w:r>
-            <w:proofErr w:type="spellStart"/>
-            <w:proofErr w:type="gramStart"/>
-            <w:r>
-              <w:rPr>
-                <w:lang w:eastAsia="en-US"/>
-              </w:rPr>
-              <w:t>Serial.println</w:t>
-            </w:r>
-            <w:proofErr w:type="spellEnd"/>
-            <w:r>
-              <w:rPr>
-                <w:lang w:eastAsia="en-US"/>
-              </w:rPr>
-              <w:t>(</w:t>
-            </w:r>
-            <w:proofErr w:type="gramEnd"/>
-            <w:r>
-              <w:rPr>
-                <w:lang w:eastAsia="en-US"/>
-              </w:rPr>
-              <w:t>"Scan PICC to see UID and type...");</w:t>
+              <w:t>Serial.println("Scan PICC to see UID and type...");</w:t>
             </w:r>
           </w:p>
           <w:p>
@@ -5212,35 +4880,7 @@
                 <w:lang w:eastAsia="en-US"/>
               </w:rPr>
               <w:tab/>
-              <w:t xml:space="preserve">// Dump debug info about the card. </w:t>
-            </w:r>
-            <w:proofErr w:type="spellStart"/>
-            <w:r>
-              <w:rPr>
-                <w:lang w:eastAsia="en-US"/>
-              </w:rPr>
-              <w:t>PICC_</w:t>
-            </w:r>
-            <w:proofErr w:type="gramStart"/>
-            <w:r>
-              <w:rPr>
-                <w:lang w:eastAsia="en-US"/>
-              </w:rPr>
-              <w:t>HaltA</w:t>
-            </w:r>
-            <w:proofErr w:type="spellEnd"/>
-            <w:r>
-              <w:rPr>
-                <w:lang w:eastAsia="en-US"/>
-              </w:rPr>
-              <w:t>(</w:t>
-            </w:r>
-            <w:proofErr w:type="gramEnd"/>
-            <w:r>
-              <w:rPr>
-                <w:lang w:eastAsia="en-US"/>
-              </w:rPr>
-              <w:t>) is automatically called.</w:t>
+              <w:t>// Dump debug info about the card. PICC_HaltA() is automatically called.</w:t>
             </w:r>
           </w:p>
           <w:p>
@@ -5343,11 +4983,1351 @@
         </w:rPr>
       </w:pPr>
     </w:p>
+    <w:p>
+      <w:pPr>
+        <w:rPr>
+          <w:lang w:val="ru-RU"/>
+        </w:rPr>
+      </w:pPr>
+      <w:r>
+        <w:rPr>
+          <w:lang w:val="ru-RU"/>
+        </w:rPr>
+        <w:br w:type="page"/>
+      </w:r>
+    </w:p>
+    <w:p>
+      <w:pPr>
+        <w:pStyle w:val="Heading1"/>
+        <w:rPr>
+          <w:rFonts w:ascii="Times New Roman" w:hAnsi="Times New Roman" w:cs="Times New Roman"/>
+          <w:sz w:val="28"/>
+          <w:szCs w:val="28"/>
+        </w:rPr>
+      </w:pPr>
+      <w:r>
+        <w:rPr>
+          <w:rFonts w:ascii="Times New Roman" w:hAnsi="Times New Roman" w:cs="Times New Roman"/>
+          <w:sz w:val="28"/>
+          <w:szCs w:val="28"/>
+        </w:rPr>
+        <w:lastRenderedPageBreak/>
+        <w:t>§ANDROID+USB+OTG</w:t>
+      </w:r>
+    </w:p>
+    <w:p>
+      <w:pPr>
+        <w:rPr>
+          <w:lang w:val="ru-RU"/>
+        </w:rPr>
+      </w:pPr>
+    </w:p>
+    <w:p>
+      <w:pPr>
+        <w:pStyle w:val="Heading2"/>
+        <w:rPr>
+          <w:lang w:val="ru-RU"/>
+        </w:rPr>
+      </w:pPr>
+      <w:r>
+        <w:rPr>
+          <w:lang w:val="ru-RU"/>
+        </w:rPr>
+        <w:t>Мысли</w:t>
+      </w:r>
+    </w:p>
+    <w:tbl>
+      <w:tblPr>
+        <w:tblStyle w:val="TableGrid"/>
+        <w:tblW w:w="0" w:type="auto"/>
+        <w:tblLook w:val="04A0" w:firstRow="1" w:lastRow="0" w:firstColumn="1" w:lastColumn="0" w:noHBand="0" w:noVBand="1"/>
+      </w:tblPr>
+      <w:tblGrid>
+        <w:gridCol w:w="14696"/>
+      </w:tblGrid>
+      <w:tr>
+        <w:tc>
+          <w:tcPr>
+            <w:tcW w:w="14696" w:type="dxa"/>
+          </w:tcPr>
+          <w:p>
+            <w:pPr>
+              <w:rPr>
+                <w:lang w:val="ru-RU"/>
+              </w:rPr>
+            </w:pPr>
+            <w:r>
+              <w:rPr>
+                <w:lang w:val="ru-RU"/>
+              </w:rPr>
+              <w:t xml:space="preserve">Обязательно уметь питать </w:t>
+            </w:r>
+            <w:r>
+              <w:t>USB</w:t>
+            </w:r>
+            <w:r>
+              <w:rPr>
+                <w:lang w:val="ru-RU"/>
+              </w:rPr>
+              <w:t>&lt;&gt;</w:t>
+            </w:r>
+            <w:r>
+              <w:t>RS</w:t>
+            </w:r>
+            <w:r>
+              <w:rPr>
+                <w:lang w:val="ru-RU"/>
+              </w:rPr>
+              <w:t xml:space="preserve"> </w:t>
+            </w:r>
+            <w:r>
+              <w:rPr>
+                <w:lang w:val="ru-RU"/>
+              </w:rPr>
+              <w:t>от системы, т.к. некоторые дешевые планшеты это ограничивают</w:t>
+            </w:r>
+          </w:p>
+        </w:tc>
+      </w:tr>
+      <w:tr>
+        <w:tc>
+          <w:tcPr>
+            <w:tcW w:w="14696" w:type="dxa"/>
+          </w:tcPr>
+          <w:p>
+            <w:r>
+              <w:t xml:space="preserve">Many Android platforms are now supplied with On The Go (OTG) USB ports, allowing for the USB port to be either a host or a device. </w:t>
+            </w:r>
+            <w:r>
+              <w:rPr>
+                <w:b/>
+              </w:rPr>
+              <w:t>Some of these OTG ports will be USB device only i.e. they can only connect to a USB host as a USB device.</w:t>
+            </w:r>
+          </w:p>
+        </w:tc>
+      </w:tr>
+      <w:tr>
+        <w:tc>
+          <w:tcPr>
+            <w:tcW w:w="14696" w:type="dxa"/>
+          </w:tcPr>
+          <w:p/>
+        </w:tc>
+      </w:tr>
+      <w:tr>
+        <w:tc>
+          <w:tcPr>
+            <w:tcW w:w="14696" w:type="dxa"/>
+          </w:tcPr>
+          <w:p/>
+        </w:tc>
+      </w:tr>
+      <w:tr>
+        <w:tc>
+          <w:tcPr>
+            <w:tcW w:w="14696" w:type="dxa"/>
+          </w:tcPr>
+          <w:p/>
+        </w:tc>
+      </w:tr>
+    </w:tbl>
+    <w:p/>
+    <w:p>
+      <w:pPr>
+        <w:pStyle w:val="Heading2"/>
+      </w:pPr>
+      <w:r>
+        <w:t>pinouts</w:t>
+      </w:r>
+    </w:p>
+    <w:tbl>
+      <w:tblPr>
+        <w:tblStyle w:val="TableGrid"/>
+        <w:tblW w:w="0" w:type="auto"/>
+        <w:tblLook w:val="04A0" w:firstRow="1" w:lastRow="0" w:firstColumn="1" w:lastColumn="0" w:noHBand="0" w:noVBand="1"/>
+      </w:tblPr>
+      <w:tblGrid>
+        <w:gridCol w:w="3745"/>
+        <w:gridCol w:w="3769"/>
+        <w:gridCol w:w="3413"/>
+        <w:gridCol w:w="3769"/>
+      </w:tblGrid>
+      <w:tr>
+        <w:tc>
+          <w:tcPr>
+            <w:tcW w:w="3745" w:type="dxa"/>
+          </w:tcPr>
+          <w:p>
+            <w:r>
+              <w:t>Plug</w:t>
+            </w:r>
+          </w:p>
+        </w:tc>
+        <w:tc>
+          <w:tcPr>
+            <w:tcW w:w="3769" w:type="dxa"/>
+          </w:tcPr>
+          <w:p>
+            <w:pPr>
+              <w:rPr>
+                <w:lang w:val="ru-RU"/>
+              </w:rPr>
+            </w:pPr>
+            <w:r>
+              <w:rPr>
+                <w:noProof/>
+                <w:lang w:eastAsia="en-US"/>
+              </w:rPr>
+              <w:drawing>
+                <wp:inline distT="0" distB="0" distL="0" distR="0" wp14:anchorId="570EEE61" wp14:editId="72DBD9D3">
+                  <wp:extent cx="716280" cy="474345"/>
+                  <wp:effectExtent l="0" t="0" r="0" b="0"/>
+                  <wp:docPr id="3" name="Picture 3" descr="USB Micro A.svg"/>
+                  <wp:cNvGraphicFramePr>
+                    <a:graphicFrameLocks xmlns:a="http://schemas.openxmlformats.org/drawingml/2006/main" noChangeAspect="1"/>
+                  </wp:cNvGraphicFramePr>
+                  <a:graphic xmlns:a="http://schemas.openxmlformats.org/drawingml/2006/main">
+                    <a:graphicData uri="http://schemas.openxmlformats.org/drawingml/2006/picture">
+                      <pic:pic xmlns:pic="http://schemas.openxmlformats.org/drawingml/2006/picture">
+                        <pic:nvPicPr>
+                          <pic:cNvPr id="0" name="Picture 1" descr="USB Micro A.svg"/>
+                          <pic:cNvPicPr>
+                            <a:picLocks noChangeAspect="1" noChangeArrowheads="1"/>
+                          </pic:cNvPicPr>
+                        </pic:nvPicPr>
+                        <pic:blipFill>
+                          <a:blip r:embed="rId9">
+                            <a:extLst>
+                              <a:ext uri="{28A0092B-C50C-407E-A947-70E740481C1C}">
+                                <a14:useLocalDpi xmlns:a14="http://schemas.microsoft.com/office/drawing/2010/main" val="0"/>
+                              </a:ext>
+                            </a:extLst>
+                          </a:blip>
+                          <a:srcRect/>
+                          <a:stretch>
+                            <a:fillRect/>
+                          </a:stretch>
+                        </pic:blipFill>
+                        <pic:spPr bwMode="auto">
+                          <a:xfrm>
+                            <a:off x="0" y="0"/>
+                            <a:ext cx="716280" cy="474345"/>
+                          </a:xfrm>
+                          <a:prstGeom prst="rect">
+                            <a:avLst/>
+                          </a:prstGeom>
+                          <a:noFill/>
+                          <a:ln>
+                            <a:noFill/>
+                          </a:ln>
+                        </pic:spPr>
+                      </pic:pic>
+                    </a:graphicData>
+                  </a:graphic>
+                </wp:inline>
+              </w:drawing>
+            </w:r>
+          </w:p>
+        </w:tc>
+        <w:tc>
+          <w:tcPr>
+            <w:tcW w:w="3413" w:type="dxa"/>
+          </w:tcPr>
+          <w:p>
+            <w:pPr>
+              <w:rPr>
+                <w:noProof/>
+                <w:lang w:eastAsia="en-US"/>
+              </w:rPr>
+            </w:pPr>
+          </w:p>
+        </w:tc>
+        <w:tc>
+          <w:tcPr>
+            <w:tcW w:w="3769" w:type="dxa"/>
+          </w:tcPr>
+          <w:p>
+            <w:pPr>
+              <w:rPr>
+                <w:lang w:val="ru-RU"/>
+              </w:rPr>
+            </w:pPr>
+            <w:r>
+              <w:rPr>
+                <w:noProof/>
+                <w:lang w:eastAsia="en-US"/>
+              </w:rPr>
+              <w:drawing>
+                <wp:inline distT="0" distB="0" distL="0" distR="0" wp14:anchorId="774064A4" wp14:editId="7C61E47B">
+                  <wp:extent cx="716280" cy="474345"/>
+                  <wp:effectExtent l="0" t="0" r="0" b="0"/>
+                  <wp:docPr id="4" name="Picture 4" descr="USB Micro B.svg"/>
+                  <wp:cNvGraphicFramePr>
+                    <a:graphicFrameLocks xmlns:a="http://schemas.openxmlformats.org/drawingml/2006/main" noChangeAspect="1"/>
+                  </wp:cNvGraphicFramePr>
+                  <a:graphic xmlns:a="http://schemas.openxmlformats.org/drawingml/2006/main">
+                    <a:graphicData uri="http://schemas.openxmlformats.org/drawingml/2006/picture">
+                      <pic:pic xmlns:pic="http://schemas.openxmlformats.org/drawingml/2006/picture">
+                        <pic:nvPicPr>
+                          <pic:cNvPr id="0" name="Picture 3" descr="USB Micro B.svg"/>
+                          <pic:cNvPicPr>
+                            <a:picLocks noChangeAspect="1" noChangeArrowheads="1"/>
+                          </pic:cNvPicPr>
+                        </pic:nvPicPr>
+                        <pic:blipFill>
+                          <a:blip r:embed="rId10">
+                            <a:extLst>
+                              <a:ext uri="{28A0092B-C50C-407E-A947-70E740481C1C}">
+                                <a14:useLocalDpi xmlns:a14="http://schemas.microsoft.com/office/drawing/2010/main" val="0"/>
+                              </a:ext>
+                            </a:extLst>
+                          </a:blip>
+                          <a:srcRect/>
+                          <a:stretch>
+                            <a:fillRect/>
+                          </a:stretch>
+                        </pic:blipFill>
+                        <pic:spPr bwMode="auto">
+                          <a:xfrm>
+                            <a:off x="0" y="0"/>
+                            <a:ext cx="716280" cy="474345"/>
+                          </a:xfrm>
+                          <a:prstGeom prst="rect">
+                            <a:avLst/>
+                          </a:prstGeom>
+                          <a:noFill/>
+                          <a:ln>
+                            <a:noFill/>
+                          </a:ln>
+                        </pic:spPr>
+                      </pic:pic>
+                    </a:graphicData>
+                  </a:graphic>
+                </wp:inline>
+              </w:drawing>
+            </w:r>
+          </w:p>
+        </w:tc>
+      </w:tr>
+      <w:tr>
+        <w:tc>
+          <w:tcPr>
+            <w:tcW w:w="3745" w:type="dxa"/>
+          </w:tcPr>
+          <w:p>
+            <w:r>
+              <w:t>Receptacle</w:t>
+            </w:r>
+          </w:p>
+        </w:tc>
+        <w:tc>
+          <w:tcPr>
+            <w:tcW w:w="3769" w:type="dxa"/>
+          </w:tcPr>
+          <w:p>
+            <w:pPr>
+              <w:rPr>
+                <w:lang w:val="ru-RU"/>
+              </w:rPr>
+            </w:pPr>
+          </w:p>
+        </w:tc>
+        <w:tc>
+          <w:tcPr>
+            <w:tcW w:w="3413" w:type="dxa"/>
+          </w:tcPr>
+          <w:p>
+            <w:pPr>
+              <w:rPr>
+                <w:noProof/>
+                <w:lang w:eastAsia="en-US"/>
+              </w:rPr>
+            </w:pPr>
+            <w:r>
+              <w:rPr>
+                <w:noProof/>
+                <w:lang w:eastAsia="en-US"/>
+              </w:rPr>
+              <w:drawing>
+                <wp:inline distT="0" distB="0" distL="0" distR="0">
+                  <wp:extent cx="569595" cy="379730"/>
+                  <wp:effectExtent l="0" t="0" r="1905" b="1270"/>
+                  <wp:docPr id="6" name="Picture 6" descr="USB Micro-AB receptacle.svg"/>
+                  <wp:cNvGraphicFramePr>
+                    <a:graphicFrameLocks xmlns:a="http://schemas.openxmlformats.org/drawingml/2006/main" noChangeAspect="1"/>
+                  </wp:cNvGraphicFramePr>
+                  <a:graphic xmlns:a="http://schemas.openxmlformats.org/drawingml/2006/main">
+                    <a:graphicData uri="http://schemas.openxmlformats.org/drawingml/2006/picture">
+                      <pic:pic xmlns:pic="http://schemas.openxmlformats.org/drawingml/2006/picture">
+                        <pic:nvPicPr>
+                          <pic:cNvPr id="0" name="Picture 7" descr="USB Micro-AB receptacle.svg"/>
+                          <pic:cNvPicPr>
+                            <a:picLocks noChangeAspect="1" noChangeArrowheads="1"/>
+                          </pic:cNvPicPr>
+                        </pic:nvPicPr>
+                        <pic:blipFill>
+                          <a:blip r:embed="rId11">
+                            <a:extLst>
+                              <a:ext uri="{28A0092B-C50C-407E-A947-70E740481C1C}">
+                                <a14:useLocalDpi xmlns:a14="http://schemas.microsoft.com/office/drawing/2010/main" val="0"/>
+                              </a:ext>
+                            </a:extLst>
+                          </a:blip>
+                          <a:srcRect/>
+                          <a:stretch>
+                            <a:fillRect/>
+                          </a:stretch>
+                        </pic:blipFill>
+                        <pic:spPr bwMode="auto">
+                          <a:xfrm>
+                            <a:off x="0" y="0"/>
+                            <a:ext cx="569595" cy="379730"/>
+                          </a:xfrm>
+                          <a:prstGeom prst="rect">
+                            <a:avLst/>
+                          </a:prstGeom>
+                          <a:noFill/>
+                          <a:ln>
+                            <a:noFill/>
+                          </a:ln>
+                        </pic:spPr>
+                      </pic:pic>
+                    </a:graphicData>
+                  </a:graphic>
+                </wp:inline>
+              </w:drawing>
+            </w:r>
+          </w:p>
+        </w:tc>
+        <w:tc>
+          <w:tcPr>
+            <w:tcW w:w="3769" w:type="dxa"/>
+          </w:tcPr>
+          <w:p>
+            <w:pPr>
+              <w:rPr>
+                <w:lang w:val="ru-RU"/>
+              </w:rPr>
+            </w:pPr>
+            <w:r>
+              <w:rPr>
+                <w:noProof/>
+                <w:lang w:eastAsia="en-US"/>
+              </w:rPr>
+              <w:drawing>
+                <wp:inline distT="0" distB="0" distL="0" distR="0" wp14:anchorId="52873B18" wp14:editId="28F2DDAA">
+                  <wp:extent cx="569595" cy="327660"/>
+                  <wp:effectExtent l="0" t="0" r="0" b="0"/>
+                  <wp:docPr id="5" name="Picture 5" descr="USB Micro B receptacle.svg"/>
+                  <wp:cNvGraphicFramePr>
+                    <a:graphicFrameLocks xmlns:a="http://schemas.openxmlformats.org/drawingml/2006/main" noChangeAspect="1"/>
+                  </wp:cNvGraphicFramePr>
+                  <a:graphic xmlns:a="http://schemas.openxmlformats.org/drawingml/2006/main">
+                    <a:graphicData uri="http://schemas.openxmlformats.org/drawingml/2006/picture">
+                      <pic:pic xmlns:pic="http://schemas.openxmlformats.org/drawingml/2006/picture">
+                        <pic:nvPicPr>
+                          <pic:cNvPr id="0" name="Picture 5" descr="USB Micro B receptacle.svg"/>
+                          <pic:cNvPicPr>
+                            <a:picLocks noChangeAspect="1" noChangeArrowheads="1"/>
+                          </pic:cNvPicPr>
+                        </pic:nvPicPr>
+                        <pic:blipFill>
+                          <a:blip r:embed="rId12">
+                            <a:extLst>
+                              <a:ext uri="{28A0092B-C50C-407E-A947-70E740481C1C}">
+                                <a14:useLocalDpi xmlns:a14="http://schemas.microsoft.com/office/drawing/2010/main" val="0"/>
+                              </a:ext>
+                            </a:extLst>
+                          </a:blip>
+                          <a:srcRect/>
+                          <a:stretch>
+                            <a:fillRect/>
+                          </a:stretch>
+                        </pic:blipFill>
+                        <pic:spPr bwMode="auto">
+                          <a:xfrm>
+                            <a:off x="0" y="0"/>
+                            <a:ext cx="569595" cy="327660"/>
+                          </a:xfrm>
+                          <a:prstGeom prst="rect">
+                            <a:avLst/>
+                          </a:prstGeom>
+                          <a:noFill/>
+                          <a:ln>
+                            <a:noFill/>
+                          </a:ln>
+                        </pic:spPr>
+                      </pic:pic>
+                    </a:graphicData>
+                  </a:graphic>
+                </wp:inline>
+              </w:drawing>
+            </w:r>
+          </w:p>
+        </w:tc>
+      </w:tr>
+    </w:tbl>
+    <w:p>
+      <w:pPr>
+        <w:rPr>
+          <w:lang w:val="ru-RU"/>
+        </w:rPr>
+      </w:pPr>
+    </w:p>
+    <w:tbl>
+      <w:tblPr>
+        <w:tblStyle w:val="TableGrid"/>
+        <w:tblW w:w="0" w:type="auto"/>
+        <w:tblLook w:val="04A0" w:firstRow="1" w:lastRow="0" w:firstColumn="1" w:lastColumn="0" w:noHBand="0" w:noVBand="1"/>
+      </w:tblPr>
+      <w:tblGrid>
+        <w:gridCol w:w="846"/>
+        <w:gridCol w:w="1559"/>
+        <w:gridCol w:w="2268"/>
+        <w:gridCol w:w="10023"/>
+      </w:tblGrid>
+      <w:tr>
+        <w:tc>
+          <w:tcPr>
+            <w:tcW w:w="846" w:type="dxa"/>
+          </w:tcPr>
+          <w:p>
+            <w:pPr>
+              <w:rPr>
+                <w:lang w:val="ru-RU"/>
+              </w:rPr>
+            </w:pPr>
+          </w:p>
+        </w:tc>
+        <w:tc>
+          <w:tcPr>
+            <w:tcW w:w="1559" w:type="dxa"/>
+          </w:tcPr>
+          <w:p>
+            <w:pPr>
+              <w:rPr>
+                <w:lang w:val="ru-RU"/>
+              </w:rPr>
+            </w:pPr>
+          </w:p>
+        </w:tc>
+        <w:tc>
+          <w:tcPr>
+            <w:tcW w:w="2268" w:type="dxa"/>
+          </w:tcPr>
+          <w:p>
+            <w:pPr>
+              <w:rPr>
+                <w:lang w:val="ru-RU"/>
+              </w:rPr>
+            </w:pPr>
+          </w:p>
+        </w:tc>
+        <w:tc>
+          <w:tcPr>
+            <w:tcW w:w="10023" w:type="dxa"/>
+          </w:tcPr>
+          <w:p>
+            <w:pPr>
+              <w:rPr>
+                <w:lang w:val="ru-RU"/>
+              </w:rPr>
+            </w:pPr>
+          </w:p>
+        </w:tc>
+      </w:tr>
+      <w:tr>
+        <w:tc>
+          <w:tcPr>
+            <w:tcW w:w="846" w:type="dxa"/>
+          </w:tcPr>
+          <w:p>
+            <w:r>
+              <w:t>1</w:t>
+            </w:r>
+          </w:p>
+        </w:tc>
+        <w:tc>
+          <w:tcPr>
+            <w:tcW w:w="1559" w:type="dxa"/>
+          </w:tcPr>
+          <w:p>
+            <w:r>
+              <w:t>VBUS</w:t>
+            </w:r>
+          </w:p>
+        </w:tc>
+        <w:tc>
+          <w:tcPr>
+            <w:tcW w:w="2268" w:type="dxa"/>
+          </w:tcPr>
+          <w:p>
+            <w:r>
+              <w:t>RED/ORANGE</w:t>
+            </w:r>
+          </w:p>
+        </w:tc>
+        <w:tc>
+          <w:tcPr>
+            <w:tcW w:w="10023" w:type="dxa"/>
+          </w:tcPr>
+          <w:p>
+            <w:pPr>
+              <w:rPr>
+                <w:lang w:val="ru-RU"/>
+              </w:rPr>
+            </w:pPr>
+          </w:p>
+        </w:tc>
+      </w:tr>
+      <w:tr>
+        <w:tc>
+          <w:tcPr>
+            <w:tcW w:w="846" w:type="dxa"/>
+          </w:tcPr>
+          <w:p>
+            <w:r>
+              <w:t>2</w:t>
+            </w:r>
+          </w:p>
+        </w:tc>
+        <w:tc>
+          <w:tcPr>
+            <w:tcW w:w="1559" w:type="dxa"/>
+          </w:tcPr>
+          <w:p>
+            <w:r>
+              <w:t>D-</w:t>
+            </w:r>
+          </w:p>
+        </w:tc>
+        <w:tc>
+          <w:tcPr>
+            <w:tcW w:w="2268" w:type="dxa"/>
+          </w:tcPr>
+          <w:p>
+            <w:r>
+              <w:t>WHITE/GOLD</w:t>
+            </w:r>
+          </w:p>
+        </w:tc>
+        <w:tc>
+          <w:tcPr>
+            <w:tcW w:w="10023" w:type="dxa"/>
+          </w:tcPr>
+          <w:p>
+            <w:pPr>
+              <w:rPr>
+                <w:lang w:val="ru-RU"/>
+              </w:rPr>
+            </w:pPr>
+          </w:p>
+        </w:tc>
+      </w:tr>
+      <w:tr>
+        <w:tc>
+          <w:tcPr>
+            <w:tcW w:w="846" w:type="dxa"/>
+          </w:tcPr>
+          <w:p>
+            <w:r>
+              <w:t>3</w:t>
+            </w:r>
+          </w:p>
+        </w:tc>
+        <w:tc>
+          <w:tcPr>
+            <w:tcW w:w="1559" w:type="dxa"/>
+          </w:tcPr>
+          <w:p>
+            <w:r>
+              <w:t>D+</w:t>
+            </w:r>
+          </w:p>
+        </w:tc>
+        <w:tc>
+          <w:tcPr>
+            <w:tcW w:w="2268" w:type="dxa"/>
+          </w:tcPr>
+          <w:p>
+            <w:r>
+              <w:t>GREEN</w:t>
+            </w:r>
+          </w:p>
+        </w:tc>
+        <w:tc>
+          <w:tcPr>
+            <w:tcW w:w="10023" w:type="dxa"/>
+          </w:tcPr>
+          <w:p>
+            <w:pPr>
+              <w:rPr>
+                <w:lang w:val="ru-RU"/>
+              </w:rPr>
+            </w:pPr>
+          </w:p>
+        </w:tc>
+      </w:tr>
+      <w:tr>
+        <w:tc>
+          <w:tcPr>
+            <w:tcW w:w="846" w:type="dxa"/>
+          </w:tcPr>
+          <w:p>
+            <w:r>
+              <w:t>4</w:t>
+            </w:r>
+          </w:p>
+        </w:tc>
+        <w:tc>
+          <w:tcPr>
+            <w:tcW w:w="1559" w:type="dxa"/>
+          </w:tcPr>
+          <w:p>
+            <w:r>
+              <w:t>ID</w:t>
+            </w:r>
+          </w:p>
+        </w:tc>
+        <w:tc>
+          <w:tcPr>
+            <w:tcW w:w="2268" w:type="dxa"/>
+          </w:tcPr>
+          <w:p>
+            <w:pPr>
+              <w:rPr>
+                <w:lang w:val="ru-RU"/>
+              </w:rPr>
+            </w:pPr>
+          </w:p>
+        </w:tc>
+        <w:tc>
+          <w:tcPr>
+            <w:tcW w:w="10023" w:type="dxa"/>
+          </w:tcPr>
+          <w:p>
+            <w:r>
+              <w:t xml:space="preserve">"A" plug (host): connected to GND </w:t>
+            </w:r>
+          </w:p>
+          <w:p>
+            <w:r>
+              <w:t>"B" plug (device): not connected</w:t>
+            </w:r>
+          </w:p>
+          <w:p/>
+          <w:p>
+            <w:r>
+              <w:rPr>
+                <w:rFonts w:ascii="Georgia" w:hAnsi="Georgia"/>
+                <w:color w:val="333333"/>
+                <w:sz w:val="23"/>
+                <w:szCs w:val="23"/>
+              </w:rPr>
+              <w:t>A micro-A plug has its ID pin grounded, while a micro-B plug has its ID pin floating. So a device can know which role to play based on the plug inserted.</w:t>
+            </w:r>
+          </w:p>
+        </w:tc>
+      </w:tr>
+      <w:tr>
+        <w:tc>
+          <w:tcPr>
+            <w:tcW w:w="846" w:type="dxa"/>
+          </w:tcPr>
+          <w:p>
+            <w:r>
+              <w:t>5</w:t>
+            </w:r>
+          </w:p>
+        </w:tc>
+        <w:tc>
+          <w:tcPr>
+            <w:tcW w:w="1559" w:type="dxa"/>
+          </w:tcPr>
+          <w:p>
+            <w:r>
+              <w:t>GND</w:t>
+            </w:r>
+          </w:p>
+        </w:tc>
+        <w:tc>
+          <w:tcPr>
+            <w:tcW w:w="2268" w:type="dxa"/>
+          </w:tcPr>
+          <w:p>
+            <w:r>
+              <w:t>BLACK</w:t>
+            </w:r>
+          </w:p>
+        </w:tc>
+        <w:tc>
+          <w:tcPr>
+            <w:tcW w:w="10023" w:type="dxa"/>
+          </w:tcPr>
+          <w:p>
+            <w:pPr>
+              <w:rPr>
+                <w:lang w:val="ru-RU"/>
+              </w:rPr>
+            </w:pPr>
+          </w:p>
+        </w:tc>
+      </w:tr>
+    </w:tbl>
+    <w:p>
+      <w:pPr>
+        <w:rPr>
+          <w:lang w:val="ru-RU"/>
+        </w:rPr>
+      </w:pPr>
+    </w:p>
+    <w:p>
+      <w:pPr>
+        <w:pStyle w:val="Heading2"/>
+      </w:pPr>
+      <w:r>
+        <w:lastRenderedPageBreak/>
+        <w:t>Plugs and receptacles</w:t>
+      </w:r>
+    </w:p>
+    <w:p>
+      <w:pPr>
+        <w:rPr>
+          <w:lang w:val="ru-RU"/>
+        </w:rPr>
+      </w:pPr>
+      <w:bookmarkStart w:id="0" w:name="_GoBack"/>
+      <w:r>
+        <w:rPr>
+          <w:noProof/>
+          <w:lang w:eastAsia="en-US"/>
+        </w:rPr>
+        <w:drawing>
+          <wp:inline distT="0" distB="0" distL="0" distR="0" wp14:anchorId="4F636DB9" wp14:editId="34752E38">
+            <wp:extent cx="2809524" cy="1628571"/>
+            <wp:effectExtent l="0" t="0" r="0" b="0"/>
+            <wp:docPr id="13" name="Picture 13"/>
+            <wp:cNvGraphicFramePr>
+              <a:graphicFrameLocks xmlns:a="http://schemas.openxmlformats.org/drawingml/2006/main" noChangeAspect="1"/>
+            </wp:cNvGraphicFramePr>
+            <a:graphic xmlns:a="http://schemas.openxmlformats.org/drawingml/2006/main">
+              <a:graphicData uri="http://schemas.openxmlformats.org/drawingml/2006/picture">
+                <pic:pic xmlns:pic="http://schemas.openxmlformats.org/drawingml/2006/picture">
+                  <pic:nvPicPr>
+                    <pic:cNvPr id="1" name=""/>
+                    <pic:cNvPicPr/>
+                  </pic:nvPicPr>
+                  <pic:blipFill>
+                    <a:blip r:embed="rId13"/>
+                    <a:stretch>
+                      <a:fillRect/>
+                    </a:stretch>
+                  </pic:blipFill>
+                  <pic:spPr>
+                    <a:xfrm>
+                      <a:off x="0" y="0"/>
+                      <a:ext cx="2809524" cy="1628571"/>
+                    </a:xfrm>
+                    <a:prstGeom prst="rect">
+                      <a:avLst/>
+                    </a:prstGeom>
+                  </pic:spPr>
+                </pic:pic>
+              </a:graphicData>
+            </a:graphic>
+          </wp:inline>
+        </w:drawing>
+      </w:r>
+      <w:bookmarkEnd w:id="0"/>
+    </w:p>
+    <w:p>
+      <w:pPr>
+        <w:pStyle w:val="Heading2"/>
+      </w:pPr>
+      <w:r>
+        <w:t>Standard cables</w:t>
+      </w:r>
+    </w:p>
+    <w:tbl>
+      <w:tblPr>
+        <w:tblStyle w:val="TableGrid"/>
+        <w:tblW w:w="0" w:type="auto"/>
+        <w:tblLook w:val="04A0" w:firstRow="1" w:lastRow="0" w:firstColumn="1" w:lastColumn="0" w:noHBand="0" w:noVBand="1"/>
+      </w:tblPr>
+      <w:tblGrid>
+        <w:gridCol w:w="7348"/>
+        <w:gridCol w:w="7348"/>
+      </w:tblGrid>
+      <w:tr>
+        <w:tc>
+          <w:tcPr>
+            <w:tcW w:w="7348" w:type="dxa"/>
+          </w:tcPr>
+          <w:p>
+            <w:r>
+              <w:rPr>
+                <w:noProof/>
+                <w:lang w:eastAsia="en-US"/>
+              </w:rPr>
+              <w:drawing>
+                <wp:inline distT="0" distB="0" distL="0" distR="0" wp14:anchorId="70884EC1" wp14:editId="384229AA">
+                  <wp:extent cx="793750" cy="526415"/>
+                  <wp:effectExtent l="0" t="0" r="0" b="6985"/>
+                  <wp:docPr id="7" name="Picture 7" descr="USB Std A.svg"/>
+                  <wp:cNvGraphicFramePr>
+                    <a:graphicFrameLocks xmlns:a="http://schemas.openxmlformats.org/drawingml/2006/main" noChangeAspect="1"/>
+                  </wp:cNvGraphicFramePr>
+                  <a:graphic xmlns:a="http://schemas.openxmlformats.org/drawingml/2006/main">
+                    <a:graphicData uri="http://schemas.openxmlformats.org/drawingml/2006/picture">
+                      <pic:pic xmlns:pic="http://schemas.openxmlformats.org/drawingml/2006/picture">
+                        <pic:nvPicPr>
+                          <pic:cNvPr id="0" name="Picture 9" descr="USB Std A.svg"/>
+                          <pic:cNvPicPr>
+                            <a:picLocks noChangeAspect="1" noChangeArrowheads="1"/>
+                          </pic:cNvPicPr>
+                        </pic:nvPicPr>
+                        <pic:blipFill>
+                          <a:blip r:embed="rId14">
+                            <a:extLst>
+                              <a:ext uri="{28A0092B-C50C-407E-A947-70E740481C1C}">
+                                <a14:useLocalDpi xmlns:a14="http://schemas.microsoft.com/office/drawing/2010/main" val="0"/>
+                              </a:ext>
+                            </a:extLst>
+                          </a:blip>
+                          <a:srcRect/>
+                          <a:stretch>
+                            <a:fillRect/>
+                          </a:stretch>
+                        </pic:blipFill>
+                        <pic:spPr bwMode="auto">
+                          <a:xfrm>
+                            <a:off x="0" y="0"/>
+                            <a:ext cx="793750" cy="526415"/>
+                          </a:xfrm>
+                          <a:prstGeom prst="rect">
+                            <a:avLst/>
+                          </a:prstGeom>
+                          <a:noFill/>
+                          <a:ln>
+                            <a:noFill/>
+                          </a:ln>
+                        </pic:spPr>
+                      </pic:pic>
+                    </a:graphicData>
+                  </a:graphic>
+                </wp:inline>
+              </w:drawing>
+            </w:r>
+          </w:p>
+        </w:tc>
+        <w:tc>
+          <w:tcPr>
+            <w:tcW w:w="7348" w:type="dxa"/>
+          </w:tcPr>
+          <w:p>
+            <w:r>
+              <w:rPr>
+                <w:noProof/>
+                <w:lang w:eastAsia="en-US"/>
+              </w:rPr>
+              <w:drawing>
+                <wp:inline distT="0" distB="0" distL="0" distR="0" wp14:anchorId="5D4539CB" wp14:editId="43C7152F">
+                  <wp:extent cx="862330" cy="569595"/>
+                  <wp:effectExtent l="0" t="0" r="0" b="0"/>
+                  <wp:docPr id="8" name="Picture 8" descr="USB Micro B.svg"/>
+                  <wp:cNvGraphicFramePr>
+                    <a:graphicFrameLocks xmlns:a="http://schemas.openxmlformats.org/drawingml/2006/main" noChangeAspect="1"/>
+                  </wp:cNvGraphicFramePr>
+                  <a:graphic xmlns:a="http://schemas.openxmlformats.org/drawingml/2006/main">
+                    <a:graphicData uri="http://schemas.openxmlformats.org/drawingml/2006/picture">
+                      <pic:pic xmlns:pic="http://schemas.openxmlformats.org/drawingml/2006/picture">
+                        <pic:nvPicPr>
+                          <pic:cNvPr id="0" name="Picture 11" descr="USB Micro B.svg"/>
+                          <pic:cNvPicPr>
+                            <a:picLocks noChangeAspect="1" noChangeArrowheads="1"/>
+                          </pic:cNvPicPr>
+                        </pic:nvPicPr>
+                        <pic:blipFill>
+                          <a:blip r:embed="rId15">
+                            <a:extLst>
+                              <a:ext uri="{28A0092B-C50C-407E-A947-70E740481C1C}">
+                                <a14:useLocalDpi xmlns:a14="http://schemas.microsoft.com/office/drawing/2010/main" val="0"/>
+                              </a:ext>
+                            </a:extLst>
+                          </a:blip>
+                          <a:srcRect/>
+                          <a:stretch>
+                            <a:fillRect/>
+                          </a:stretch>
+                        </pic:blipFill>
+                        <pic:spPr bwMode="auto">
+                          <a:xfrm>
+                            <a:off x="0" y="0"/>
+                            <a:ext cx="862330" cy="569595"/>
+                          </a:xfrm>
+                          <a:prstGeom prst="rect">
+                            <a:avLst/>
+                          </a:prstGeom>
+                          <a:noFill/>
+                          <a:ln>
+                            <a:noFill/>
+                          </a:ln>
+                        </pic:spPr>
+                      </pic:pic>
+                    </a:graphicData>
+                  </a:graphic>
+                </wp:inline>
+              </w:drawing>
+            </w:r>
+          </w:p>
+        </w:tc>
+      </w:tr>
+      <w:tr>
+        <w:tc>
+          <w:tcPr>
+            <w:tcW w:w="7348" w:type="dxa"/>
+          </w:tcPr>
+          <w:p>
+            <w:r>
+              <w:rPr>
+                <w:noProof/>
+                <w:lang w:eastAsia="en-US"/>
+              </w:rPr>
+              <w:drawing>
+                <wp:inline distT="0" distB="0" distL="0" distR="0" wp14:anchorId="47849041" wp14:editId="439EE1D5">
+                  <wp:extent cx="862330" cy="569595"/>
+                  <wp:effectExtent l="0" t="0" r="0" b="0"/>
+                  <wp:docPr id="9" name="Picture 9" descr="USB Micro A.svg"/>
+                  <wp:cNvGraphicFramePr>
+                    <a:graphicFrameLocks xmlns:a="http://schemas.openxmlformats.org/drawingml/2006/main" noChangeAspect="1"/>
+                  </wp:cNvGraphicFramePr>
+                  <a:graphic xmlns:a="http://schemas.openxmlformats.org/drawingml/2006/main">
+                    <a:graphicData uri="http://schemas.openxmlformats.org/drawingml/2006/picture">
+                      <pic:pic xmlns:pic="http://schemas.openxmlformats.org/drawingml/2006/picture">
+                        <pic:nvPicPr>
+                          <pic:cNvPr id="0" name="Picture 13" descr="USB Micro A.svg"/>
+                          <pic:cNvPicPr>
+                            <a:picLocks noChangeAspect="1" noChangeArrowheads="1"/>
+                          </pic:cNvPicPr>
+                        </pic:nvPicPr>
+                        <pic:blipFill>
+                          <a:blip r:embed="rId16">
+                            <a:extLst>
+                              <a:ext uri="{28A0092B-C50C-407E-A947-70E740481C1C}">
+                                <a14:useLocalDpi xmlns:a14="http://schemas.microsoft.com/office/drawing/2010/main" val="0"/>
+                              </a:ext>
+                            </a:extLst>
+                          </a:blip>
+                          <a:srcRect/>
+                          <a:stretch>
+                            <a:fillRect/>
+                          </a:stretch>
+                        </pic:blipFill>
+                        <pic:spPr bwMode="auto">
+                          <a:xfrm>
+                            <a:off x="0" y="0"/>
+                            <a:ext cx="862330" cy="569595"/>
+                          </a:xfrm>
+                          <a:prstGeom prst="rect">
+                            <a:avLst/>
+                          </a:prstGeom>
+                          <a:noFill/>
+                          <a:ln>
+                            <a:noFill/>
+                          </a:ln>
+                        </pic:spPr>
+                      </pic:pic>
+                    </a:graphicData>
+                  </a:graphic>
+                </wp:inline>
+              </w:drawing>
+            </w:r>
+          </w:p>
+        </w:tc>
+        <w:tc>
+          <w:tcPr>
+            <w:tcW w:w="7348" w:type="dxa"/>
+          </w:tcPr>
+          <w:p>
+            <w:r>
+              <w:rPr>
+                <w:noProof/>
+                <w:lang w:eastAsia="en-US"/>
+              </w:rPr>
+              <w:drawing>
+                <wp:inline distT="0" distB="0" distL="0" distR="0" wp14:anchorId="414A8883" wp14:editId="6363E526">
+                  <wp:extent cx="862330" cy="569595"/>
+                  <wp:effectExtent l="0" t="0" r="0" b="0"/>
+                  <wp:docPr id="10" name="Picture 10" descr="USB Micro B.svg"/>
+                  <wp:cNvGraphicFramePr>
+                    <a:graphicFrameLocks xmlns:a="http://schemas.openxmlformats.org/drawingml/2006/main" noChangeAspect="1"/>
+                  </wp:cNvGraphicFramePr>
+                  <a:graphic xmlns:a="http://schemas.openxmlformats.org/drawingml/2006/main">
+                    <a:graphicData uri="http://schemas.openxmlformats.org/drawingml/2006/picture">
+                      <pic:pic xmlns:pic="http://schemas.openxmlformats.org/drawingml/2006/picture">
+                        <pic:nvPicPr>
+                          <pic:cNvPr id="0" name="Picture 15" descr="USB Micro B.svg"/>
+                          <pic:cNvPicPr>
+                            <a:picLocks noChangeAspect="1" noChangeArrowheads="1"/>
+                          </pic:cNvPicPr>
+                        </pic:nvPicPr>
+                        <pic:blipFill>
+                          <a:blip r:embed="rId15">
+                            <a:extLst>
+                              <a:ext uri="{28A0092B-C50C-407E-A947-70E740481C1C}">
+                                <a14:useLocalDpi xmlns:a14="http://schemas.microsoft.com/office/drawing/2010/main" val="0"/>
+                              </a:ext>
+                            </a:extLst>
+                          </a:blip>
+                          <a:srcRect/>
+                          <a:stretch>
+                            <a:fillRect/>
+                          </a:stretch>
+                        </pic:blipFill>
+                        <pic:spPr bwMode="auto">
+                          <a:xfrm>
+                            <a:off x="0" y="0"/>
+                            <a:ext cx="862330" cy="569595"/>
+                          </a:xfrm>
+                          <a:prstGeom prst="rect">
+                            <a:avLst/>
+                          </a:prstGeom>
+                          <a:noFill/>
+                          <a:ln>
+                            <a:noFill/>
+                          </a:ln>
+                        </pic:spPr>
+                      </pic:pic>
+                    </a:graphicData>
+                  </a:graphic>
+                </wp:inline>
+              </w:drawing>
+            </w:r>
+          </w:p>
+        </w:tc>
+      </w:tr>
+      <w:tr>
+        <w:tc>
+          <w:tcPr>
+            <w:tcW w:w="7348" w:type="dxa"/>
+          </w:tcPr>
+          <w:p/>
+        </w:tc>
+        <w:tc>
+          <w:tcPr>
+            <w:tcW w:w="7348" w:type="dxa"/>
+          </w:tcPr>
+          <w:p/>
+        </w:tc>
+      </w:tr>
+      <w:tr>
+        <w:tc>
+          <w:tcPr>
+            <w:tcW w:w="7348" w:type="dxa"/>
+          </w:tcPr>
+          <w:p/>
+        </w:tc>
+        <w:tc>
+          <w:tcPr>
+            <w:tcW w:w="7348" w:type="dxa"/>
+          </w:tcPr>
+          <w:p/>
+        </w:tc>
+      </w:tr>
+    </w:tbl>
+    <w:p/>
+    <w:p/>
+    <w:p/>
+    <w:p>
+      <w:pPr>
+        <w:rPr>
+          <w:lang w:val="ru-RU"/>
+        </w:rPr>
+      </w:pPr>
+      <w:r>
+        <w:rPr>
+          <w:noProof/>
+          <w:lang w:eastAsia="en-US"/>
+        </w:rPr>
+        <w:drawing>
+          <wp:inline distT="0" distB="0" distL="0" distR="0">
+            <wp:extent cx="5874385" cy="1449070"/>
+            <wp:effectExtent l="0" t="0" r="0" b="0"/>
+            <wp:docPr id="11" name="Picture 11" descr="Картинки по запросу"/>
+            <wp:cNvGraphicFramePr>
+              <a:graphicFrameLocks xmlns:a="http://schemas.openxmlformats.org/drawingml/2006/main" noChangeAspect="1"/>
+            </wp:cNvGraphicFramePr>
+            <a:graphic xmlns:a="http://schemas.openxmlformats.org/drawingml/2006/main">
+              <a:graphicData uri="http://schemas.openxmlformats.org/drawingml/2006/picture">
+                <pic:pic xmlns:pic="http://schemas.openxmlformats.org/drawingml/2006/picture">
+                  <pic:nvPicPr>
+                    <pic:cNvPr id="0" name="Picture 17" descr="Картинки по запросу"/>
+                    <pic:cNvPicPr>
+                      <a:picLocks noChangeAspect="1" noChangeArrowheads="1"/>
+                    </pic:cNvPicPr>
+                  </pic:nvPicPr>
+                  <pic:blipFill>
+                    <a:blip r:embed="rId17">
+                      <a:extLst>
+                        <a:ext uri="{28A0092B-C50C-407E-A947-70E740481C1C}">
+                          <a14:useLocalDpi xmlns:a14="http://schemas.microsoft.com/office/drawing/2010/main" val="0"/>
+                        </a:ext>
+                      </a:extLst>
+                    </a:blip>
+                    <a:srcRect/>
+                    <a:stretch>
+                      <a:fillRect/>
+                    </a:stretch>
+                  </pic:blipFill>
+                  <pic:spPr bwMode="auto">
+                    <a:xfrm>
+                      <a:off x="0" y="0"/>
+                      <a:ext cx="5874385" cy="1449070"/>
+                    </a:xfrm>
+                    <a:prstGeom prst="rect">
+                      <a:avLst/>
+                    </a:prstGeom>
+                    <a:noFill/>
+                    <a:ln>
+                      <a:noFill/>
+                    </a:ln>
+                  </pic:spPr>
+                </pic:pic>
+              </a:graphicData>
+            </a:graphic>
+          </wp:inline>
+        </w:drawing>
+      </w:r>
+    </w:p>
+    <w:p>
+      <w:pPr>
+        <w:rPr>
+          <w:lang w:val="ru-RU"/>
+        </w:rPr>
+      </w:pPr>
+    </w:p>
+    <w:p>
+      <w:pPr>
+        <w:rPr>
+          <w:lang w:val="ru-RU"/>
+        </w:rPr>
+      </w:pPr>
+    </w:p>
+    <w:p>
+      <w:pPr>
+        <w:pStyle w:val="Heading2"/>
+        <w:rPr>
+          <w:rFonts w:ascii="Verdana" w:hAnsi="Verdana"/>
+          <w:sz w:val="24"/>
+          <w:szCs w:val="24"/>
+          <w:lang w:val="ru-RU"/>
+        </w:rPr>
+      </w:pPr>
+      <w:r>
+        <w:rPr>
+          <w:rFonts w:ascii="Verdana" w:hAnsi="Verdana"/>
+          <w:sz w:val="24"/>
+          <w:szCs w:val="24"/>
+        </w:rPr>
+        <w:lastRenderedPageBreak/>
+        <w:t>Android Open Accessory Mode</w:t>
+      </w:r>
+    </w:p>
+    <w:p>
+      <w:pPr>
+        <w:rPr>
+          <w:lang w:val="ru-RU"/>
+        </w:rPr>
+      </w:pPr>
+    </w:p>
+    <w:p>
+      <w:pPr>
+        <w:rPr>
+          <w:lang w:val="ru-RU"/>
+        </w:rPr>
+      </w:pPr>
+    </w:p>
+    <w:p>
+      <w:pPr>
+        <w:rPr>
+          <w:lang w:val="ru-RU"/>
+        </w:rPr>
+      </w:pPr>
+      <w:r>
+        <w:rPr>
+          <w:noProof/>
+          <w:lang w:eastAsia="en-US"/>
+        </w:rPr>
+        <w:drawing>
+          <wp:inline distT="0" distB="0" distL="0" distR="0" wp14:anchorId="7664B083" wp14:editId="47EC25EF">
+            <wp:extent cx="2800000" cy="1657143"/>
+            <wp:effectExtent l="0" t="0" r="635" b="635"/>
+            <wp:docPr id="12" name="Picture 12"/>
+            <wp:cNvGraphicFramePr>
+              <a:graphicFrameLocks xmlns:a="http://schemas.openxmlformats.org/drawingml/2006/main" noChangeAspect="1"/>
+            </wp:cNvGraphicFramePr>
+            <a:graphic xmlns:a="http://schemas.openxmlformats.org/drawingml/2006/main">
+              <a:graphicData uri="http://schemas.openxmlformats.org/drawingml/2006/picture">
+                <pic:pic xmlns:pic="http://schemas.openxmlformats.org/drawingml/2006/picture">
+                  <pic:nvPicPr>
+                    <pic:cNvPr id="1" name=""/>
+                    <pic:cNvPicPr/>
+                  </pic:nvPicPr>
+                  <pic:blipFill>
+                    <a:blip r:embed="rId18"/>
+                    <a:stretch>
+                      <a:fillRect/>
+                    </a:stretch>
+                  </pic:blipFill>
+                  <pic:spPr>
+                    <a:xfrm>
+                      <a:off x="0" y="0"/>
+                      <a:ext cx="2800000" cy="1657143"/>
+                    </a:xfrm>
+                    <a:prstGeom prst="rect">
+                      <a:avLst/>
+                    </a:prstGeom>
+                  </pic:spPr>
+                </pic:pic>
+              </a:graphicData>
+            </a:graphic>
+          </wp:inline>
+        </w:drawing>
+      </w:r>
+    </w:p>
+    <w:p>
+      <w:pPr>
+        <w:rPr>
+          <w:lang w:val="ru-RU"/>
+        </w:rPr>
+      </w:pPr>
+    </w:p>
+    <w:p>
+      <w:pPr>
+        <w:rPr>
+          <w:lang w:val="ru-RU"/>
+        </w:rPr>
+      </w:pPr>
+      <w:r>
+        <w:rPr>
+          <w:lang w:val="ru-RU"/>
+        </w:rPr>
+        <w:t>http://electronicdesign.com/embedded/develop-aoa-usb-accessories-android-based-systems</w:t>
+      </w:r>
+    </w:p>
+    <w:p>
+      <w:pPr>
+        <w:rPr>
+          <w:lang w:val="ru-RU"/>
+        </w:rPr>
+      </w:pPr>
+    </w:p>
     <w:sectPr>
-      <w:headerReference w:type="even" r:id="rId9"/>
-      <w:headerReference w:type="default" r:id="rId10"/>
-      <w:footerReference w:type="even" r:id="rId11"/>
-      <w:footerReference w:type="default" r:id="rId12"/>
+      <w:headerReference w:type="even" r:id="rId19"/>
+      <w:headerReference w:type="default" r:id="rId20"/>
+      <w:footerReference w:type="even" r:id="rId21"/>
+      <w:footerReference w:type="default" r:id="rId22"/>
       <w:pgSz w:w="15840" w:h="12240" w:orient="landscape" w:code="1"/>
       <w:pgMar w:top="567" w:right="567" w:bottom="567" w:left="567" w:header="720" w:footer="720" w:gutter="0"/>
       <w:cols w:space="720"/>
@@ -5447,7 +6427,7 @@
         <w:rStyle w:val="PageNumber"/>
         <w:noProof/>
       </w:rPr>
-      <w:t>12</w:t>
+      <w:t>17</w:t>
     </w:r>
     <w:r>
       <w:rPr>
@@ -5555,7 +6535,7 @@
         <w:rStyle w:val="PageNumber"/>
         <w:noProof/>
       </w:rPr>
-      <w:t>12</w:t>
+      <w:t>17</w:t>
     </w:r>
     <w:r>
       <w:rPr>

</xml_diff>